<commit_message>
Esta completo los incidentes
solo esta pendiente confirmar en que fechas surgieron los incidentes para poder coordinar con lo expuesto en el trello
</commit_message>
<xml_diff>
--- a/Entregables/FGPR_530_06 - Registro de Incidentes (F).docx
+++ b/Entregables/FGPR_530_06 - Registro de Incidentes (F).docx
@@ -1,6 +1,6 @@
 
 <file path=word/document.xml><?xml version="1.0" encoding="utf-8"?>
-<w:document xmlns:wpc="http://schemas.microsoft.com/office/word/2010/wordprocessingCanvas" xmlns:cx="http://schemas.microsoft.com/office/drawing/2014/chartex" xmlns:mc="http://schemas.openxmlformats.org/markup-compatibility/2006" xmlns:o="urn:schemas-microsoft-com:office:office" xmlns:r="http://schemas.openxmlformats.org/officeDocument/2006/relationships" xmlns:m="http://schemas.openxmlformats.org/officeDocument/2006/math" xmlns:v="urn:schemas-microsoft-com:vml" xmlns:wp14="http://schemas.microsoft.com/office/word/2010/wordprocessingDrawing" xmlns:wp="http://schemas.openxmlformats.org/drawingml/2006/wordprocessingDrawing" xmlns:w10="urn:schemas-microsoft-com:office:word" xmlns:w="http://schemas.openxmlformats.org/wordprocessingml/2006/main" xmlns:w14="http://schemas.microsoft.com/office/word/2010/wordml" xmlns:w15="http://schemas.microsoft.com/office/word/2012/wordml" xmlns:w16se="http://schemas.microsoft.com/office/word/2015/wordml/symex" xmlns:wpg="http://schemas.microsoft.com/office/word/2010/wordprocessingGroup" xmlns:wpi="http://schemas.microsoft.com/office/word/2010/wordprocessingInk" xmlns:wne="http://schemas.microsoft.com/office/word/2006/wordml" xmlns:wps="http://schemas.microsoft.com/office/word/2010/wordprocessingShape" mc:Ignorable="w14 w15 w16se wp14">
+<w:document xmlns:wpc="http://schemas.microsoft.com/office/word/2010/wordprocessingCanvas" xmlns:cx="http://schemas.microsoft.com/office/drawing/2014/chartex" xmlns:cx1="http://schemas.microsoft.com/office/drawing/2015/9/8/chartex" xmlns:cx2="http://schemas.microsoft.com/office/drawing/2015/10/21/chartex" xmlns:cx3="http://schemas.microsoft.com/office/drawing/2016/5/9/chartex" xmlns:cx4="http://schemas.microsoft.com/office/drawing/2016/5/10/chartex" xmlns:cx5="http://schemas.microsoft.com/office/drawing/2016/5/11/chartex" xmlns:cx6="http://schemas.microsoft.com/office/drawing/2016/5/12/chartex" xmlns:cx7="http://schemas.microsoft.com/office/drawing/2016/5/13/chartex" xmlns:cx8="http://schemas.microsoft.com/office/drawing/2016/5/14/chartex" xmlns:mc="http://schemas.openxmlformats.org/markup-compatibility/2006" xmlns:aink="http://schemas.microsoft.com/office/drawing/2016/ink" xmlns:am3d="http://schemas.microsoft.com/office/drawing/2017/model3d" xmlns:o="urn:schemas-microsoft-com:office:office" xmlns:r="http://schemas.openxmlformats.org/officeDocument/2006/relationships" xmlns:m="http://schemas.openxmlformats.org/officeDocument/2006/math" xmlns:v="urn:schemas-microsoft-com:vml" xmlns:wp14="http://schemas.microsoft.com/office/word/2010/wordprocessingDrawing" xmlns:wp="http://schemas.openxmlformats.org/drawingml/2006/wordprocessingDrawing" xmlns:w10="urn:schemas-microsoft-com:office:word" xmlns:w="http://schemas.openxmlformats.org/wordprocessingml/2006/main" xmlns:w14="http://schemas.microsoft.com/office/word/2010/wordml" xmlns:w15="http://schemas.microsoft.com/office/word/2012/wordml" xmlns:w16cex="http://schemas.microsoft.com/office/word/2018/wordml/cex" xmlns:w16cid="http://schemas.microsoft.com/office/word/2016/wordml/cid" xmlns:w16="http://schemas.microsoft.com/office/word/2018/wordml" xmlns:w16se="http://schemas.microsoft.com/office/word/2015/wordml/symex" xmlns:wpg="http://schemas.microsoft.com/office/word/2010/wordprocessingGroup" xmlns:wpi="http://schemas.microsoft.com/office/word/2010/wordprocessingInk" xmlns:wne="http://schemas.microsoft.com/office/word/2006/wordml" xmlns:wps="http://schemas.microsoft.com/office/word/2010/wordprocessingShape" mc:Ignorable="w14 w15 w16se w16cid w16 w16cex wp14">
   <w:body>
     <w:tbl>
       <w:tblPr>
@@ -279,27 +279,20 @@
                 <w:lang w:val="es-ES"/>
               </w:rPr>
             </w:pPr>
-          </w:p>
-        </w:tc>
-        <w:tc>
-          <w:tcPr>
-            <w:tcW w:w="1134" w:type="dxa"/>
-          </w:tcPr>
-          <w:p>
-            <w:pPr>
-              <w:jc w:val="center"/>
+            <w:r>
               <w:rPr>
                 <w:rFonts w:ascii="Verdana" w:hAnsi="Verdana" w:cs="Arial"/>
                 <w:sz w:val="18"/>
                 <w:szCs w:val="18"/>
-                <w:lang w:val="es-ES"/>
-              </w:rPr>
-            </w:pPr>
-          </w:p>
-        </w:tc>
-        <w:tc>
-          <w:tcPr>
-            <w:tcW w:w="1424" w:type="dxa"/>
+                <w:lang w:val="es-419"/>
+              </w:rPr>
+              <w:t>1.0</w:t>
+            </w:r>
+          </w:p>
+        </w:tc>
+        <w:tc>
+          <w:tcPr>
+            <w:tcW w:w="1134" w:type="dxa"/>
           </w:tcPr>
           <w:p>
             <w:pPr>
@@ -311,6 +304,40 @@
                 <w:lang w:val="es-ES"/>
               </w:rPr>
             </w:pPr>
+            <w:r>
+              <w:rPr>
+                <w:rFonts w:ascii="Verdana" w:hAnsi="Verdana" w:cs="Arial"/>
+                <w:sz w:val="18"/>
+                <w:szCs w:val="18"/>
+                <w:lang w:val="es-419"/>
+              </w:rPr>
+              <w:t>AL</w:t>
+            </w:r>
+          </w:p>
+        </w:tc>
+        <w:tc>
+          <w:tcPr>
+            <w:tcW w:w="1424" w:type="dxa"/>
+          </w:tcPr>
+          <w:p>
+            <w:pPr>
+              <w:jc w:val="center"/>
+              <w:rPr>
+                <w:rFonts w:ascii="Verdana" w:hAnsi="Verdana" w:cs="Arial"/>
+                <w:sz w:val="18"/>
+                <w:szCs w:val="18"/>
+                <w:lang w:val="es-ES"/>
+              </w:rPr>
+            </w:pPr>
+            <w:r>
+              <w:rPr>
+                <w:rFonts w:ascii="Verdana" w:hAnsi="Verdana" w:cs="Arial"/>
+                <w:sz w:val="18"/>
+                <w:szCs w:val="18"/>
+                <w:lang w:val="es-419"/>
+              </w:rPr>
+              <w:t>MP</w:t>
+            </w:r>
           </w:p>
         </w:tc>
         <w:tc>
@@ -328,6 +355,15 @@
                 <w:lang w:val="es-ES"/>
               </w:rPr>
             </w:pPr>
+            <w:r>
+              <w:rPr>
+                <w:rFonts w:ascii="Verdana" w:hAnsi="Verdana" w:cs="Arial"/>
+                <w:sz w:val="18"/>
+                <w:szCs w:val="18"/>
+                <w:lang w:val="es-419"/>
+              </w:rPr>
+              <w:t>MP</w:t>
+            </w:r>
           </w:p>
         </w:tc>
         <w:tc>
@@ -346,6 +382,15 @@
                 <w:lang w:val="es-ES"/>
               </w:rPr>
             </w:pPr>
+            <w:r>
+              <w:rPr>
+                <w:rFonts w:ascii="Verdana" w:hAnsi="Verdana" w:cs="Arial"/>
+                <w:sz w:val="16"/>
+                <w:szCs w:val="18"/>
+                <w:lang w:val="es-419"/>
+              </w:rPr>
+              <w:t>23/11/20</w:t>
+            </w:r>
           </w:p>
         </w:tc>
         <w:tc>
@@ -364,6 +409,15 @@
                 <w:lang w:val="es-ES"/>
               </w:rPr>
             </w:pPr>
+            <w:r>
+              <w:rPr>
+                <w:rFonts w:ascii="Verdana" w:hAnsi="Verdana" w:cs="Arial"/>
+                <w:sz w:val="18"/>
+                <w:szCs w:val="18"/>
+                <w:lang w:val="es-419"/>
+              </w:rPr>
+              <w:t xml:space="preserve">REVISIÓN </w:t>
+            </w:r>
           </w:p>
         </w:tc>
       </w:tr>
@@ -526,6 +580,12 @@
                 <w:lang w:val="es-ES"/>
               </w:rPr>
             </w:pPr>
+            <w:r>
+              <w:rPr>
+                <w:lang w:val="es-419"/>
+              </w:rPr>
+              <w:t>Aplicación móvil de hospitales privados para monitoreo y rastreo en tiempo real de casos de COVID 19 en un radio específico.</w:t>
+            </w:r>
           </w:p>
         </w:tc>
         <w:tc>
@@ -547,6 +607,14 @@
                 <w:lang w:val="es-ES"/>
               </w:rPr>
             </w:pPr>
+            <w:r>
+              <w:rPr>
+                <w:rFonts w:ascii="Verdana" w:hAnsi="Verdana"/>
+                <w:b/>
+                <w:lang w:val="es-ES"/>
+              </w:rPr>
+              <w:t>ACHP</w:t>
+            </w:r>
           </w:p>
         </w:tc>
       </w:tr>
@@ -604,7 +672,6 @@
                 <w:lang w:val="es-ES"/>
               </w:rPr>
             </w:pPr>
-            <w:bookmarkStart w:id="0" w:name="_GoBack" w:colFirst="0" w:colLast="7"/>
             <w:r>
               <w:rPr>
                 <w:rFonts w:ascii="Verdana" w:hAnsi="Verdana"/>
@@ -842,7 +909,6 @@
           </w:p>
         </w:tc>
       </w:tr>
-      <w:bookmarkEnd w:id="0"/>
       <w:tr>
         <w:trPr>
           <w:trHeight w:val="230"/>
@@ -863,6 +929,15 @@
                 <w:lang w:val="es-ES"/>
               </w:rPr>
             </w:pPr>
+            <w:r>
+              <w:rPr>
+                <w:rFonts w:ascii="Arial" w:hAnsi="Arial" w:cs="Arial"/>
+                <w:sz w:val="16"/>
+                <w:szCs w:val="18"/>
+                <w:lang w:val="es-ES"/>
+              </w:rPr>
+              <w:t>Urgente</w:t>
+            </w:r>
           </w:p>
         </w:tc>
         <w:tc>
@@ -881,6 +956,44 @@
                 <w:lang w:val="es-ES"/>
               </w:rPr>
             </w:pPr>
+            <w:r>
+              <w:rPr>
+                <w:rFonts w:ascii="Arial" w:hAnsi="Arial" w:cs="Arial"/>
+                <w:sz w:val="16"/>
+                <w:szCs w:val="18"/>
+                <w:lang w:val="es-ES"/>
+              </w:rPr>
+              <w:t>Usuario Finales</w:t>
+            </w:r>
+          </w:p>
+          <w:p>
+            <w:pPr>
+              <w:jc w:val="center"/>
+              <w:rPr>
+                <w:rFonts w:ascii="Arial" w:hAnsi="Arial" w:cs="Arial"/>
+                <w:sz w:val="16"/>
+                <w:szCs w:val="18"/>
+                <w:lang w:val="es-ES"/>
+              </w:rPr>
+            </w:pPr>
+            <w:r>
+              <w:rPr>
+                <w:rFonts w:ascii="Arial" w:hAnsi="Arial" w:cs="Arial"/>
+                <w:sz w:val="16"/>
+                <w:szCs w:val="18"/>
+                <w:lang w:val="es-ES"/>
+              </w:rPr>
+              <w:t>2020-11-</w:t>
+            </w:r>
+            <w:r>
+              <w:rPr>
+                <w:rFonts w:ascii="Arial" w:hAnsi="Arial" w:cs="Arial"/>
+                <w:sz w:val="16"/>
+                <w:szCs w:val="18"/>
+                <w:lang w:val="es-ES"/>
+              </w:rPr>
+              <w:t>17</w:t>
+            </w:r>
           </w:p>
         </w:tc>
         <w:tc>
@@ -896,6 +1009,12 @@
                 <w:lang w:val="es-ES"/>
               </w:rPr>
             </w:pPr>
+            <w:r>
+              <w:rPr>
+                <w:lang w:val="es-ES"/>
+              </w:rPr>
+              <w:t>Al momento de ingresar y validar la cédula una persona extranjera</w:t>
+            </w:r>
           </w:p>
         </w:tc>
         <w:tc>
@@ -911,6 +1030,18 @@
                 <w:lang w:val="es-ES"/>
               </w:rPr>
             </w:pPr>
+            <w:r>
+              <w:rPr>
+                <w:lang w:val="es-ES"/>
+              </w:rPr>
+              <w:t>A</w:t>
+            </w:r>
+            <w:r>
+              <w:rPr>
+                <w:lang w:val="es-ES"/>
+              </w:rPr>
+              <w:t>lta</w:t>
+            </w:r>
           </w:p>
         </w:tc>
         <w:tc>
@@ -925,6 +1056,12 @@
                 <w:lang w:val="es-ES"/>
               </w:rPr>
             </w:pPr>
+            <w:r>
+              <w:rPr>
+                <w:lang w:val="es-ES"/>
+              </w:rPr>
+              <w:t>IM</w:t>
+            </w:r>
           </w:p>
         </w:tc>
         <w:tc>
@@ -939,6 +1076,15 @@
                 <w:lang w:val="es-ES"/>
               </w:rPr>
             </w:pPr>
+            <w:r>
+              <w:rPr>
+                <w:rFonts w:ascii="Arial" w:hAnsi="Arial" w:cs="Arial"/>
+                <w:sz w:val="16"/>
+                <w:szCs w:val="18"/>
+                <w:lang w:val="es-ES"/>
+              </w:rPr>
+              <w:t>2020-11-1</w:t>
+            </w:r>
           </w:p>
         </w:tc>
         <w:tc>
@@ -954,6 +1100,12 @@
                 <w:lang w:val="es-ES"/>
               </w:rPr>
             </w:pPr>
+            <w:r>
+              <w:rPr>
+                <w:lang w:val="es-ES"/>
+              </w:rPr>
+              <w:t>Aprobado</w:t>
+            </w:r>
           </w:p>
         </w:tc>
         <w:tc>
@@ -969,12 +1121,24 @@
                 <w:lang w:val="es-ES"/>
               </w:rPr>
             </w:pPr>
+            <w:r>
+              <w:rPr>
+                <w:lang w:val="es-ES"/>
+              </w:rPr>
+              <w:t>Se agrego al validador la opción de elegir entre cedula o pasaporte</w:t>
+            </w:r>
+            <w:r>
+              <w:rPr>
+                <w:lang w:val="es-ES"/>
+              </w:rPr>
+              <w:t>.</w:t>
+            </w:r>
           </w:p>
         </w:tc>
       </w:tr>
       <w:tr>
         <w:trPr>
-          <w:trHeight w:val="108"/>
+          <w:trHeight w:val="480"/>
         </w:trPr>
         <w:tc>
           <w:tcPr>
@@ -1043,6 +1207,12 @@
                 <w:lang w:val="es-ES"/>
               </w:rPr>
             </w:pPr>
+            <w:r>
+              <w:rPr>
+                <w:lang w:val="es-ES"/>
+              </w:rPr>
+              <w:t>DS</w:t>
+            </w:r>
           </w:p>
         </w:tc>
         <w:tc>
@@ -1056,6 +1226,24 @@
                 <w:lang w:val="es-ES"/>
               </w:rPr>
             </w:pPr>
+            <w:r>
+              <w:rPr>
+                <w:rFonts w:ascii="Arial" w:hAnsi="Arial" w:cs="Arial"/>
+                <w:sz w:val="16"/>
+                <w:szCs w:val="18"/>
+                <w:lang w:val="es-ES"/>
+              </w:rPr>
+              <w:t>2020-11-1</w:t>
+            </w:r>
+            <w:r>
+              <w:rPr>
+                <w:rFonts w:ascii="Arial" w:hAnsi="Arial" w:cs="Arial"/>
+                <w:sz w:val="16"/>
+                <w:szCs w:val="18"/>
+                <w:lang w:val="es-ES"/>
+              </w:rPr>
+              <w:t>9</w:t>
+            </w:r>
           </w:p>
         </w:tc>
         <w:tc>
@@ -1158,6 +1346,12 @@
                 <w:lang w:val="es-ES"/>
               </w:rPr>
             </w:pPr>
+            <w:r>
+              <w:rPr>
+                <w:lang w:val="es-ES"/>
+              </w:rPr>
+              <w:t>JL</w:t>
+            </w:r>
           </w:p>
         </w:tc>
         <w:tc>
@@ -1171,6 +1365,24 @@
                 <w:lang w:val="es-ES"/>
               </w:rPr>
             </w:pPr>
+            <w:r>
+              <w:rPr>
+                <w:rFonts w:ascii="Arial" w:hAnsi="Arial" w:cs="Arial"/>
+                <w:sz w:val="16"/>
+                <w:szCs w:val="18"/>
+                <w:lang w:val="es-ES"/>
+              </w:rPr>
+              <w:t>2020-11-1</w:t>
+            </w:r>
+            <w:r>
+              <w:rPr>
+                <w:rFonts w:ascii="Arial" w:hAnsi="Arial" w:cs="Arial"/>
+                <w:sz w:val="16"/>
+                <w:szCs w:val="18"/>
+                <w:lang w:val="es-ES"/>
+              </w:rPr>
+              <w:t>9</w:t>
+            </w:r>
           </w:p>
         </w:tc>
         <w:tc>
@@ -1219,6 +1431,20 @@
               </w:rPr>
             </w:pPr>
           </w:p>
+          <w:p>
+            <w:pPr>
+              <w:jc w:val="center"/>
+              <w:rPr>
+                <w:lang w:val="es-ES"/>
+              </w:rPr>
+            </w:pPr>
+            <w:r>
+              <w:rPr>
+                <w:lang w:val="es-ES"/>
+              </w:rPr>
+              <w:t>Importante</w:t>
+            </w:r>
+          </w:p>
         </w:tc>
         <w:tc>
           <w:tcPr>
@@ -1229,9 +1455,58 @@
             <w:pPr>
               <w:jc w:val="center"/>
               <w:rPr>
-                <w:lang w:val="es-ES"/>
-              </w:rPr>
-            </w:pPr>
+                <w:rFonts w:ascii="Arial" w:hAnsi="Arial" w:cs="Arial"/>
+                <w:sz w:val="16"/>
+                <w:szCs w:val="18"/>
+                <w:lang w:val="es-ES"/>
+              </w:rPr>
+            </w:pPr>
+          </w:p>
+          <w:p>
+            <w:pPr>
+              <w:jc w:val="center"/>
+              <w:rPr>
+                <w:rFonts w:ascii="Arial" w:hAnsi="Arial" w:cs="Arial"/>
+                <w:sz w:val="16"/>
+                <w:szCs w:val="18"/>
+                <w:lang w:val="es-ES"/>
+              </w:rPr>
+            </w:pPr>
+            <w:r>
+              <w:rPr>
+                <w:rFonts w:ascii="Arial" w:hAnsi="Arial" w:cs="Arial"/>
+                <w:sz w:val="16"/>
+                <w:szCs w:val="18"/>
+                <w:lang w:val="es-ES"/>
+              </w:rPr>
+              <w:t>Usuario Finales</w:t>
+            </w:r>
+          </w:p>
+          <w:p>
+            <w:pPr>
+              <w:jc w:val="center"/>
+              <w:rPr>
+                <w:lang w:val="es-ES"/>
+              </w:rPr>
+            </w:pPr>
+            <w:r>
+              <w:rPr>
+                <w:rFonts w:ascii="Arial" w:hAnsi="Arial" w:cs="Arial"/>
+                <w:sz w:val="16"/>
+                <w:szCs w:val="18"/>
+                <w:lang w:val="es-ES"/>
+              </w:rPr>
+              <w:t>2020-11-</w:t>
+            </w:r>
+            <w:r>
+              <w:rPr>
+                <w:rFonts w:ascii="Arial" w:hAnsi="Arial" w:cs="Arial"/>
+                <w:sz w:val="16"/>
+                <w:szCs w:val="18"/>
+                <w:lang w:val="es-ES"/>
+              </w:rPr>
+              <w:t>20</w:t>
+            </w:r>
           </w:p>
         </w:tc>
         <w:tc>
@@ -1247,6 +1522,20 @@
               </w:rPr>
             </w:pPr>
           </w:p>
+          <w:p>
+            <w:pPr>
+              <w:jc w:val="center"/>
+              <w:rPr>
+                <w:lang w:val="es-ES"/>
+              </w:rPr>
+            </w:pPr>
+            <w:r>
+              <w:rPr>
+                <w:lang w:val="es-ES"/>
+              </w:rPr>
+              <w:t xml:space="preserve">Error al conectarse con la tabla de las zonas semaforizadas </w:t>
+            </w:r>
+          </w:p>
         </w:tc>
         <w:tc>
           <w:tcPr>
@@ -1261,31 +1550,79 @@
               </w:rPr>
             </w:pPr>
           </w:p>
+          <w:p>
+            <w:pPr>
+              <w:jc w:val="center"/>
+              <w:rPr>
+                <w:lang w:val="es-ES"/>
+              </w:rPr>
+            </w:pPr>
+            <w:r>
+              <w:rPr>
+                <w:lang w:val="es-ES"/>
+              </w:rPr>
+              <w:t>Alta</w:t>
+            </w:r>
+          </w:p>
         </w:tc>
         <w:tc>
           <w:tcPr>
             <w:tcW w:w="1701" w:type="dxa"/>
-          </w:tcPr>
-          <w:p>
-            <w:pPr>
-              <w:jc w:val="center"/>
-              <w:rPr>
-                <w:lang w:val="es-ES"/>
-              </w:rPr>
-            </w:pPr>
+            <w:vAlign w:val="center"/>
+          </w:tcPr>
+          <w:p>
+            <w:pPr>
+              <w:jc w:val="center"/>
+              <w:rPr>
+                <w:lang w:val="es-ES"/>
+              </w:rPr>
+            </w:pPr>
+          </w:p>
+          <w:p>
+            <w:pPr>
+              <w:jc w:val="center"/>
+              <w:rPr>
+                <w:lang w:val="es-ES"/>
+              </w:rPr>
+            </w:pPr>
+            <w:r>
+              <w:rPr>
+                <w:lang w:val="es-ES"/>
+              </w:rPr>
+              <w:t>IM</w:t>
+            </w:r>
           </w:p>
         </w:tc>
         <w:tc>
           <w:tcPr>
             <w:tcW w:w="1276" w:type="dxa"/>
-          </w:tcPr>
-          <w:p>
-            <w:pPr>
-              <w:jc w:val="center"/>
-              <w:rPr>
-                <w:lang w:val="es-ES"/>
-              </w:rPr>
-            </w:pPr>
+            <w:vAlign w:val="center"/>
+          </w:tcPr>
+          <w:p>
+            <w:pPr>
+              <w:jc w:val="center"/>
+              <w:rPr>
+                <w:lang w:val="es-ES"/>
+              </w:rPr>
+            </w:pPr>
+            <w:r>
+              <w:rPr>
+                <w:rFonts w:ascii="Arial" w:hAnsi="Arial" w:cs="Arial"/>
+                <w:sz w:val="16"/>
+                <w:szCs w:val="18"/>
+                <w:lang w:val="es-ES"/>
+              </w:rPr>
+              <w:t>2020-11-</w:t>
+            </w:r>
+            <w:r>
+              <w:rPr>
+                <w:rFonts w:ascii="Arial" w:hAnsi="Arial" w:cs="Arial"/>
+                <w:sz w:val="16"/>
+                <w:szCs w:val="18"/>
+                <w:lang w:val="es-ES"/>
+              </w:rPr>
+              <w:t>20</w:t>
+            </w:r>
           </w:p>
         </w:tc>
         <w:tc>
@@ -1301,6 +1638,20 @@
               </w:rPr>
             </w:pPr>
           </w:p>
+          <w:p>
+            <w:pPr>
+              <w:jc w:val="center"/>
+              <w:rPr>
+                <w:lang w:val="es-ES"/>
+              </w:rPr>
+            </w:pPr>
+            <w:r>
+              <w:rPr>
+                <w:lang w:val="es-ES"/>
+              </w:rPr>
+              <w:t>Aprobado</w:t>
+            </w:r>
+          </w:p>
         </w:tc>
         <w:tc>
           <w:tcPr>
@@ -1314,6 +1665,12 @@
                 <w:lang w:val="es-ES"/>
               </w:rPr>
             </w:pPr>
+            <w:r>
+              <w:rPr>
+                <w:lang w:val="es-ES"/>
+              </w:rPr>
+              <w:t>Se volvió a cargar los datos de la tabla delimitada para corregir errores.</w:t>
+            </w:r>
           </w:p>
         </w:tc>
       </w:tr>
@@ -1392,24 +1749,36 @@
         <w:tc>
           <w:tcPr>
             <w:tcW w:w="1701" w:type="dxa"/>
-            <w:vAlign w:val="center"/>
-          </w:tcPr>
-          <w:p>
-            <w:pPr>
-              <w:jc w:val="center"/>
-              <w:rPr>
-                <w:rFonts w:ascii="Arial" w:hAnsi="Arial" w:cs="Arial"/>
-                <w:sz w:val="16"/>
-                <w:szCs w:val="18"/>
-                <w:lang w:val="es-ES"/>
-              </w:rPr>
-            </w:pPr>
+          </w:tcPr>
+          <w:p>
+            <w:pPr>
+              <w:jc w:val="center"/>
+              <w:rPr>
+                <w:lang w:val="es-ES"/>
+              </w:rPr>
+            </w:pPr>
+          </w:p>
+          <w:p>
+            <w:pPr>
+              <w:jc w:val="center"/>
+              <w:rPr>
+                <w:rFonts w:ascii="Arial" w:hAnsi="Arial" w:cs="Arial"/>
+                <w:sz w:val="16"/>
+                <w:szCs w:val="18"/>
+                <w:lang w:val="es-ES"/>
+              </w:rPr>
+            </w:pPr>
+            <w:r>
+              <w:rPr>
+                <w:lang w:val="es-ES"/>
+              </w:rPr>
+              <w:t>DS</w:t>
+            </w:r>
           </w:p>
         </w:tc>
         <w:tc>
           <w:tcPr>
             <w:tcW w:w="1276" w:type="dxa"/>
-            <w:vAlign w:val="center"/>
           </w:tcPr>
           <w:p>
             <w:pPr>
@@ -1422,6 +1791,24 @@
                 <w:lang w:val="es-ES"/>
               </w:rPr>
             </w:pPr>
+            <w:r>
+              <w:rPr>
+                <w:rFonts w:ascii="Arial" w:hAnsi="Arial" w:cs="Arial"/>
+                <w:sz w:val="16"/>
+                <w:szCs w:val="18"/>
+                <w:lang w:val="es-ES"/>
+              </w:rPr>
+              <w:t>2020-11-</w:t>
+            </w:r>
+            <w:r>
+              <w:rPr>
+                <w:rFonts w:ascii="Arial" w:hAnsi="Arial" w:cs="Arial"/>
+                <w:sz w:val="16"/>
+                <w:szCs w:val="18"/>
+                <w:lang w:val="es-ES"/>
+              </w:rPr>
+              <w:t>20</w:t>
+            </w:r>
           </w:p>
         </w:tc>
         <w:tc>
@@ -1532,24 +1919,28 @@
         <w:tc>
           <w:tcPr>
             <w:tcW w:w="1701" w:type="dxa"/>
-            <w:vAlign w:val="center"/>
-          </w:tcPr>
-          <w:p>
-            <w:pPr>
-              <w:jc w:val="center"/>
-              <w:rPr>
-                <w:rFonts w:ascii="Arial" w:hAnsi="Arial" w:cs="Arial"/>
-                <w:sz w:val="16"/>
-                <w:szCs w:val="18"/>
-                <w:lang w:val="es-ES"/>
-              </w:rPr>
-            </w:pPr>
+          </w:tcPr>
+          <w:p>
+            <w:pPr>
+              <w:jc w:val="center"/>
+              <w:rPr>
+                <w:rFonts w:ascii="Arial" w:hAnsi="Arial" w:cs="Arial"/>
+                <w:sz w:val="16"/>
+                <w:szCs w:val="18"/>
+                <w:lang w:val="es-ES"/>
+              </w:rPr>
+            </w:pPr>
+            <w:r>
+              <w:rPr>
+                <w:lang w:val="es-ES"/>
+              </w:rPr>
+              <w:t>JL</w:t>
+            </w:r>
           </w:p>
         </w:tc>
         <w:tc>
           <w:tcPr>
             <w:tcW w:w="1276" w:type="dxa"/>
-            <w:vAlign w:val="center"/>
           </w:tcPr>
           <w:p>
             <w:pPr>
@@ -1562,6 +1953,24 @@
                 <w:lang w:val="es-ES"/>
               </w:rPr>
             </w:pPr>
+            <w:r>
+              <w:rPr>
+                <w:rFonts w:ascii="Arial" w:hAnsi="Arial" w:cs="Arial"/>
+                <w:sz w:val="16"/>
+                <w:szCs w:val="18"/>
+                <w:lang w:val="es-ES"/>
+              </w:rPr>
+              <w:t>2020-11-</w:t>
+            </w:r>
+            <w:r>
+              <w:rPr>
+                <w:rFonts w:ascii="Arial" w:hAnsi="Arial" w:cs="Arial"/>
+                <w:sz w:val="16"/>
+                <w:szCs w:val="18"/>
+                <w:lang w:val="es-ES"/>
+              </w:rPr>
+              <w:t>20</w:t>
+            </w:r>
           </w:p>
         </w:tc>
         <w:tc>
@@ -1614,6 +2023,12 @@
                 <w:lang w:val="es-ES"/>
               </w:rPr>
             </w:pPr>
+            <w:r>
+              <w:rPr>
+                <w:lang w:val="es-ES"/>
+              </w:rPr>
+              <w:t>Media</w:t>
+            </w:r>
           </w:p>
         </w:tc>
         <w:tc>
@@ -1626,9 +2041,47 @@
             <w:pPr>
               <w:jc w:val="center"/>
               <w:rPr>
-                <w:lang w:val="es-ES"/>
-              </w:rPr>
-            </w:pPr>
+                <w:rFonts w:ascii="Arial" w:hAnsi="Arial" w:cs="Arial"/>
+                <w:sz w:val="16"/>
+                <w:szCs w:val="18"/>
+                <w:lang w:val="es-ES"/>
+              </w:rPr>
+            </w:pPr>
+            <w:r>
+              <w:rPr>
+                <w:rFonts w:ascii="Arial" w:hAnsi="Arial" w:cs="Arial"/>
+                <w:sz w:val="16"/>
+                <w:szCs w:val="18"/>
+                <w:lang w:val="es-ES"/>
+              </w:rPr>
+              <w:t>Usuario Finales</w:t>
+            </w:r>
+          </w:p>
+          <w:p>
+            <w:pPr>
+              <w:jc w:val="center"/>
+              <w:rPr>
+                <w:lang w:val="es-ES"/>
+              </w:rPr>
+            </w:pPr>
+            <w:r>
+              <w:rPr>
+                <w:rFonts w:ascii="Arial" w:hAnsi="Arial" w:cs="Arial"/>
+                <w:sz w:val="16"/>
+                <w:szCs w:val="18"/>
+                <w:lang w:val="es-ES"/>
+              </w:rPr>
+              <w:t>2020-11-2</w:t>
+            </w:r>
+            <w:r>
+              <w:rPr>
+                <w:rFonts w:ascii="Arial" w:hAnsi="Arial" w:cs="Arial"/>
+                <w:sz w:val="16"/>
+                <w:szCs w:val="18"/>
+                <w:lang w:val="es-ES"/>
+              </w:rPr>
+              <w:t>1</w:t>
+            </w:r>
           </w:p>
         </w:tc>
         <w:tc>
@@ -1644,6 +2097,24 @@
                 <w:lang w:val="es-ES"/>
               </w:rPr>
             </w:pPr>
+            <w:r>
+              <w:rPr>
+                <w:lang w:val="es-ES"/>
+              </w:rPr>
+              <w:t>Notificaciones de los consejos en la aplicación no d</w:t>
+            </w:r>
+            <w:r>
+              <w:rPr>
+                <w:lang w:val="es-ES"/>
+              </w:rPr>
+              <w:t xml:space="preserve">iferenciados </w:t>
+            </w:r>
+            <w:r>
+              <w:rPr>
+                <w:lang w:val="es-ES"/>
+              </w:rPr>
+              <w:t>por zonas</w:t>
+            </w:r>
           </w:p>
         </w:tc>
         <w:tc>
@@ -1659,6 +2130,44 @@
               </w:rPr>
             </w:pPr>
           </w:p>
+          <w:p>
+            <w:pPr>
+              <w:jc w:val="center"/>
+              <w:rPr>
+                <w:lang w:val="es-ES"/>
+              </w:rPr>
+            </w:pPr>
+          </w:p>
+          <w:p>
+            <w:pPr>
+              <w:jc w:val="center"/>
+              <w:rPr>
+                <w:lang w:val="es-ES"/>
+              </w:rPr>
+            </w:pPr>
+          </w:p>
+          <w:p>
+            <w:pPr>
+              <w:jc w:val="center"/>
+              <w:rPr>
+                <w:lang w:val="es-ES"/>
+              </w:rPr>
+            </w:pPr>
+          </w:p>
+          <w:p>
+            <w:pPr>
+              <w:jc w:val="center"/>
+              <w:rPr>
+                <w:lang w:val="es-ES"/>
+              </w:rPr>
+            </w:pPr>
+            <w:r>
+              <w:rPr>
+                <w:lang w:val="es-ES"/>
+              </w:rPr>
+              <w:t>Media</w:t>
+            </w:r>
+          </w:p>
         </w:tc>
         <w:tc>
           <w:tcPr>
@@ -1673,6 +2182,28 @@
               </w:rPr>
             </w:pPr>
           </w:p>
+          <w:p>
+            <w:pPr>
+              <w:jc w:val="center"/>
+              <w:rPr>
+                <w:lang w:val="es-ES"/>
+              </w:rPr>
+            </w:pPr>
+            <w:r>
+              <w:rPr>
+                <w:lang w:val="es-ES"/>
+              </w:rPr>
+              <w:t>IM</w:t>
+            </w:r>
+          </w:p>
+          <w:p>
+            <w:pPr>
+              <w:jc w:val="center"/>
+              <w:rPr>
+                <w:lang w:val="es-ES"/>
+              </w:rPr>
+            </w:pPr>
+          </w:p>
         </w:tc>
         <w:tc>
           <w:tcPr>
@@ -1686,6 +2217,24 @@
                 <w:lang w:val="es-ES"/>
               </w:rPr>
             </w:pPr>
+            <w:r>
+              <w:rPr>
+                <w:rFonts w:ascii="Arial" w:hAnsi="Arial" w:cs="Arial"/>
+                <w:sz w:val="16"/>
+                <w:szCs w:val="18"/>
+                <w:lang w:val="es-ES"/>
+              </w:rPr>
+              <w:t>2020-11-</w:t>
+            </w:r>
+            <w:r>
+              <w:rPr>
+                <w:rFonts w:ascii="Arial" w:hAnsi="Arial" w:cs="Arial"/>
+                <w:sz w:val="16"/>
+                <w:szCs w:val="18"/>
+                <w:lang w:val="es-ES"/>
+              </w:rPr>
+              <w:t>20</w:t>
+            </w:r>
           </w:p>
         </w:tc>
         <w:tc>
@@ -1701,6 +2250,36 @@
               </w:rPr>
             </w:pPr>
           </w:p>
+          <w:p>
+            <w:pPr>
+              <w:jc w:val="center"/>
+              <w:rPr>
+                <w:lang w:val="es-ES"/>
+              </w:rPr>
+            </w:pPr>
+          </w:p>
+          <w:p>
+            <w:pPr>
+              <w:jc w:val="center"/>
+              <w:rPr>
+                <w:lang w:val="es-ES"/>
+              </w:rPr>
+            </w:pPr>
+          </w:p>
+          <w:p>
+            <w:pPr>
+              <w:jc w:val="center"/>
+              <w:rPr>
+                <w:lang w:val="es-ES"/>
+              </w:rPr>
+            </w:pPr>
+            <w:r>
+              <w:rPr>
+                <w:lang w:val="es-ES"/>
+              </w:rPr>
+              <w:t>En ejecución</w:t>
+            </w:r>
+          </w:p>
         </w:tc>
         <w:tc>
           <w:tcPr>
@@ -1715,6 +2294,26 @@
                 <w:lang w:val="es-ES"/>
               </w:rPr>
             </w:pPr>
+            <w:r>
+              <w:rPr>
+                <w:lang w:val="es-ES"/>
+              </w:rPr>
+              <w:t>Se designo colores a los mensajes de acuerdo a la semaforización de las zonas de peligro de contagio:</w:t>
+            </w:r>
+          </w:p>
+          <w:p>
+            <w:pPr>
+              <w:jc w:val="center"/>
+              <w:rPr>
+                <w:lang w:val="es-ES"/>
+              </w:rPr>
+            </w:pPr>
+            <w:r>
+              <w:rPr>
+                <w:lang w:val="es-ES"/>
+              </w:rPr>
+              <w:t>Verde (seguro), amarillo (preventivo), rojo(peligro).</w:t>
+            </w:r>
           </w:p>
         </w:tc>
       </w:tr>
@@ -1784,8 +2383,29 @@
         <w:tc>
           <w:tcPr>
             <w:tcW w:w="1701" w:type="dxa"/>
-            <w:vAlign w:val="center"/>
-          </w:tcPr>
+          </w:tcPr>
+          <w:p>
+            <w:pPr>
+              <w:jc w:val="center"/>
+              <w:rPr>
+                <w:lang w:val="es-ES"/>
+              </w:rPr>
+            </w:pPr>
+          </w:p>
+          <w:p>
+            <w:pPr>
+              <w:jc w:val="center"/>
+              <w:rPr>
+                <w:lang w:val="es-ES"/>
+              </w:rPr>
+            </w:pPr>
+            <w:r>
+              <w:rPr>
+                <w:lang w:val="es-ES"/>
+              </w:rPr>
+              <w:t>DS</w:t>
+            </w:r>
+          </w:p>
           <w:p>
             <w:pPr>
               <w:jc w:val="center"/>
@@ -1798,15 +2418,43 @@
         <w:tc>
           <w:tcPr>
             <w:tcW w:w="1276" w:type="dxa"/>
-            <w:vAlign w:val="center"/>
-          </w:tcPr>
-          <w:p>
-            <w:pPr>
-              <w:jc w:val="center"/>
-              <w:rPr>
-                <w:lang w:val="es-ES"/>
-              </w:rPr>
-            </w:pPr>
+          </w:tcPr>
+          <w:p>
+            <w:pPr>
+              <w:jc w:val="center"/>
+              <w:rPr>
+                <w:rFonts w:ascii="Arial" w:hAnsi="Arial" w:cs="Arial"/>
+                <w:sz w:val="16"/>
+                <w:szCs w:val="18"/>
+                <w:lang w:val="es-ES"/>
+              </w:rPr>
+            </w:pPr>
+          </w:p>
+          <w:p>
+            <w:pPr>
+              <w:jc w:val="center"/>
+              <w:rPr>
+                <w:lang w:val="es-ES"/>
+              </w:rPr>
+            </w:pPr>
+            <w:r>
+              <w:rPr>
+                <w:rFonts w:ascii="Arial" w:hAnsi="Arial" w:cs="Arial"/>
+                <w:sz w:val="16"/>
+                <w:szCs w:val="18"/>
+                <w:lang w:val="es-ES"/>
+              </w:rPr>
+              <w:t>2020-11-</w:t>
+            </w:r>
+            <w:r>
+              <w:rPr>
+                <w:rFonts w:ascii="Arial" w:hAnsi="Arial" w:cs="Arial"/>
+                <w:sz w:val="16"/>
+                <w:szCs w:val="18"/>
+                <w:lang w:val="es-ES"/>
+              </w:rPr>
+              <w:t>20</w:t>
+            </w:r>
           </w:p>
         </w:tc>
         <w:tc>
@@ -1905,8 +2553,29 @@
         <w:tc>
           <w:tcPr>
             <w:tcW w:w="1701" w:type="dxa"/>
-            <w:vAlign w:val="center"/>
-          </w:tcPr>
+          </w:tcPr>
+          <w:p>
+            <w:pPr>
+              <w:jc w:val="center"/>
+              <w:rPr>
+                <w:lang w:val="es-ES"/>
+              </w:rPr>
+            </w:pPr>
+          </w:p>
+          <w:p>
+            <w:pPr>
+              <w:jc w:val="center"/>
+              <w:rPr>
+                <w:lang w:val="es-ES"/>
+              </w:rPr>
+            </w:pPr>
+            <w:r>
+              <w:rPr>
+                <w:lang w:val="es-ES"/>
+              </w:rPr>
+              <w:t>JL</w:t>
+            </w:r>
+          </w:p>
           <w:p>
             <w:pPr>
               <w:jc w:val="center"/>
@@ -1919,15 +2588,43 @@
         <w:tc>
           <w:tcPr>
             <w:tcW w:w="1276" w:type="dxa"/>
-            <w:vAlign w:val="center"/>
-          </w:tcPr>
-          <w:p>
-            <w:pPr>
-              <w:jc w:val="center"/>
-              <w:rPr>
-                <w:lang w:val="es-ES"/>
-              </w:rPr>
-            </w:pPr>
+          </w:tcPr>
+          <w:p>
+            <w:pPr>
+              <w:jc w:val="center"/>
+              <w:rPr>
+                <w:rFonts w:ascii="Arial" w:hAnsi="Arial" w:cs="Arial"/>
+                <w:sz w:val="16"/>
+                <w:szCs w:val="18"/>
+                <w:lang w:val="es-ES"/>
+              </w:rPr>
+            </w:pPr>
+          </w:p>
+          <w:p>
+            <w:pPr>
+              <w:jc w:val="center"/>
+              <w:rPr>
+                <w:lang w:val="es-ES"/>
+              </w:rPr>
+            </w:pPr>
+            <w:r>
+              <w:rPr>
+                <w:rFonts w:ascii="Arial" w:hAnsi="Arial" w:cs="Arial"/>
+                <w:sz w:val="16"/>
+                <w:szCs w:val="18"/>
+                <w:lang w:val="es-ES"/>
+              </w:rPr>
+              <w:t>2020-11-</w:t>
+            </w:r>
+            <w:r>
+              <w:rPr>
+                <w:rFonts w:ascii="Arial" w:hAnsi="Arial" w:cs="Arial"/>
+                <w:sz w:val="16"/>
+                <w:szCs w:val="18"/>
+                <w:lang w:val="es-ES"/>
+              </w:rPr>
+              <w:t>20</w:t>
+            </w:r>
           </w:p>
         </w:tc>
         <w:tc>
@@ -1980,6 +2677,16 @@
                 <w:lang w:val="es-ES"/>
               </w:rPr>
             </w:pPr>
+            <w:r>
+              <w:rPr>
+                <w:rFonts w:ascii="Arial" w:hAnsi="Arial" w:cs="Arial"/>
+                <w:sz w:val="16"/>
+                <w:szCs w:val="18"/>
+                <w:lang w:val="es-ES"/>
+              </w:rPr>
+              <w:lastRenderedPageBreak/>
+              <w:t>Media</w:t>
+            </w:r>
           </w:p>
         </w:tc>
         <w:tc>
@@ -1998,6 +2705,44 @@
                 <w:lang w:val="es-ES"/>
               </w:rPr>
             </w:pPr>
+            <w:r>
+              <w:rPr>
+                <w:rFonts w:ascii="Arial" w:hAnsi="Arial" w:cs="Arial"/>
+                <w:sz w:val="16"/>
+                <w:szCs w:val="18"/>
+                <w:lang w:val="es-ES"/>
+              </w:rPr>
+              <w:t>Usuario Finales</w:t>
+            </w:r>
+          </w:p>
+          <w:p>
+            <w:pPr>
+              <w:jc w:val="center"/>
+              <w:rPr>
+                <w:rFonts w:ascii="Arial" w:hAnsi="Arial" w:cs="Arial"/>
+                <w:sz w:val="16"/>
+                <w:szCs w:val="18"/>
+                <w:lang w:val="es-ES"/>
+              </w:rPr>
+            </w:pPr>
+            <w:r>
+              <w:rPr>
+                <w:rFonts w:ascii="Arial" w:hAnsi="Arial" w:cs="Arial"/>
+                <w:sz w:val="16"/>
+                <w:szCs w:val="18"/>
+                <w:lang w:val="es-ES"/>
+              </w:rPr>
+              <w:t>2020-11-2</w:t>
+            </w:r>
+            <w:r>
+              <w:rPr>
+                <w:rFonts w:ascii="Arial" w:hAnsi="Arial" w:cs="Arial"/>
+                <w:sz w:val="16"/>
+                <w:szCs w:val="18"/>
+                <w:lang w:val="es-ES"/>
+              </w:rPr>
+              <w:t>2</w:t>
+            </w:r>
           </w:p>
         </w:tc>
         <w:tc>
@@ -2016,6 +2761,15 @@
                 <w:lang w:val="es-ES"/>
               </w:rPr>
             </w:pPr>
+            <w:r>
+              <w:rPr>
+                <w:rFonts w:ascii="Arial" w:hAnsi="Arial" w:cs="Arial"/>
+                <w:sz w:val="16"/>
+                <w:szCs w:val="18"/>
+                <w:lang w:val="es-ES"/>
+              </w:rPr>
+              <w:t>El diseño de las ventanas hace que no se diferencie con las letras tanto en títulos como en subtítulos</w:t>
+            </w:r>
           </w:p>
         </w:tc>
         <w:tc>
@@ -2030,6 +2784,36 @@
                 <w:lang w:val="es-ES"/>
               </w:rPr>
             </w:pPr>
+          </w:p>
+          <w:p>
+            <w:pPr>
+              <w:jc w:val="center"/>
+              <w:rPr>
+                <w:lang w:val="es-ES"/>
+              </w:rPr>
+            </w:pPr>
+          </w:p>
+          <w:p>
+            <w:pPr>
+              <w:jc w:val="center"/>
+              <w:rPr>
+                <w:lang w:val="es-ES"/>
+              </w:rPr>
+            </w:pPr>
+          </w:p>
+          <w:p>
+            <w:pPr>
+              <w:jc w:val="center"/>
+              <w:rPr>
+                <w:lang w:val="es-ES"/>
+              </w:rPr>
+            </w:pPr>
+            <w:r>
+              <w:rPr>
+                <w:lang w:val="es-ES"/>
+              </w:rPr>
+              <w:t>Media</w:t>
+            </w:r>
           </w:p>
         </w:tc>
         <w:tc>
@@ -2044,6 +2828,28 @@
             <w:pPr>
               <w:jc w:val="center"/>
               <w:rPr>
+                <w:lang w:val="es-ES"/>
+              </w:rPr>
+            </w:pPr>
+          </w:p>
+          <w:p>
+            <w:pPr>
+              <w:jc w:val="center"/>
+              <w:rPr>
+                <w:lang w:val="es-ES"/>
+              </w:rPr>
+            </w:pPr>
+            <w:r>
+              <w:rPr>
+                <w:lang w:val="es-ES"/>
+              </w:rPr>
+              <w:t>IM</w:t>
+            </w:r>
+          </w:p>
+          <w:p>
+            <w:pPr>
+              <w:jc w:val="center"/>
+              <w:rPr>
                 <w:rFonts w:ascii="Arial" w:hAnsi="Arial" w:cs="Arial"/>
                 <w:sz w:val="16"/>
                 <w:szCs w:val="18"/>
@@ -2071,6 +2877,24 @@
                 <w:lang w:val="es-ES"/>
               </w:rPr>
             </w:pPr>
+            <w:r>
+              <w:rPr>
+                <w:rFonts w:ascii="Arial" w:hAnsi="Arial" w:cs="Arial"/>
+                <w:sz w:val="16"/>
+                <w:szCs w:val="18"/>
+                <w:lang w:val="es-ES"/>
+              </w:rPr>
+              <w:t>2020-11-</w:t>
+            </w:r>
+            <w:r>
+              <w:rPr>
+                <w:rFonts w:ascii="Arial" w:hAnsi="Arial" w:cs="Arial"/>
+                <w:sz w:val="16"/>
+                <w:szCs w:val="18"/>
+                <w:lang w:val="es-ES"/>
+              </w:rPr>
+              <w:t>21</w:t>
+            </w:r>
           </w:p>
         </w:tc>
         <w:tc>
@@ -2086,6 +2910,36 @@
               </w:rPr>
             </w:pPr>
           </w:p>
+          <w:p>
+            <w:pPr>
+              <w:jc w:val="center"/>
+              <w:rPr>
+                <w:lang w:val="es-ES"/>
+              </w:rPr>
+            </w:pPr>
+          </w:p>
+          <w:p>
+            <w:pPr>
+              <w:jc w:val="center"/>
+              <w:rPr>
+                <w:lang w:val="es-ES"/>
+              </w:rPr>
+            </w:pPr>
+          </w:p>
+          <w:p>
+            <w:pPr>
+              <w:jc w:val="center"/>
+              <w:rPr>
+                <w:lang w:val="es-ES"/>
+              </w:rPr>
+            </w:pPr>
+            <w:r>
+              <w:rPr>
+                <w:lang w:val="es-ES"/>
+              </w:rPr>
+              <w:t>Aprobado</w:t>
+            </w:r>
+          </w:p>
         </w:tc>
         <w:tc>
           <w:tcPr>
@@ -2103,6 +2957,15 @@
                 <w:lang w:val="es-ES"/>
               </w:rPr>
             </w:pPr>
+            <w:r>
+              <w:rPr>
+                <w:rFonts w:ascii="Arial" w:hAnsi="Arial" w:cs="Arial"/>
+                <w:sz w:val="16"/>
+                <w:szCs w:val="18"/>
+                <w:lang w:val="es-ES"/>
+              </w:rPr>
+              <w:t>Se rediseño el modelo de las ventanas, eligiendo colores que no opaquen los Títulos y subtítulos, para hacer más amigable y cómoda su visualización.</w:t>
+            </w:r>
           </w:p>
         </w:tc>
       </w:tr>
@@ -2184,8 +3047,21 @@
             <w:tcBorders>
               <w:bottom w:val="single" w:sz="4" w:space="0" w:color="auto"/>
             </w:tcBorders>
-            <w:vAlign w:val="center"/>
-          </w:tcPr>
+          </w:tcPr>
+          <w:p>
+            <w:pPr>
+              <w:jc w:val="center"/>
+              <w:rPr>
+                <w:lang w:val="es-ES"/>
+              </w:rPr>
+            </w:pPr>
+            <w:r>
+              <w:rPr>
+                <w:lang w:val="es-ES"/>
+              </w:rPr>
+              <w:t>DS</w:t>
+            </w:r>
+          </w:p>
           <w:p>
             <w:pPr>
               <w:jc w:val="center"/>
@@ -2204,7 +3080,6 @@
             <w:tcBorders>
               <w:bottom w:val="single" w:sz="4" w:space="0" w:color="auto"/>
             </w:tcBorders>
-            <w:vAlign w:val="center"/>
           </w:tcPr>
           <w:p>
             <w:pPr>
@@ -2217,6 +3092,24 @@
                 <w:lang w:val="es-ES"/>
               </w:rPr>
             </w:pPr>
+            <w:r>
+              <w:rPr>
+                <w:rFonts w:ascii="Arial" w:hAnsi="Arial" w:cs="Arial"/>
+                <w:sz w:val="16"/>
+                <w:szCs w:val="18"/>
+                <w:lang w:val="es-ES"/>
+              </w:rPr>
+              <w:t>2020-11-</w:t>
+            </w:r>
+            <w:r>
+              <w:rPr>
+                <w:rFonts w:ascii="Arial" w:hAnsi="Arial" w:cs="Arial"/>
+                <w:sz w:val="16"/>
+                <w:szCs w:val="18"/>
+                <w:lang w:val="es-ES"/>
+              </w:rPr>
+              <w:t>21</w:t>
+            </w:r>
           </w:p>
         </w:tc>
         <w:tc>
@@ -2342,8 +3235,21 @@
             <w:tcBorders>
               <w:bottom w:val="single" w:sz="4" w:space="0" w:color="auto"/>
             </w:tcBorders>
-            <w:vAlign w:val="center"/>
-          </w:tcPr>
+          </w:tcPr>
+          <w:p>
+            <w:pPr>
+              <w:jc w:val="center"/>
+              <w:rPr>
+                <w:lang w:val="es-ES"/>
+              </w:rPr>
+            </w:pPr>
+            <w:r>
+              <w:rPr>
+                <w:lang w:val="es-ES"/>
+              </w:rPr>
+              <w:t>JL</w:t>
+            </w:r>
+          </w:p>
           <w:p>
             <w:pPr>
               <w:jc w:val="center"/>
@@ -2362,7 +3268,6 @@
             <w:tcBorders>
               <w:bottom w:val="single" w:sz="4" w:space="0" w:color="auto"/>
             </w:tcBorders>
-            <w:vAlign w:val="center"/>
           </w:tcPr>
           <w:p>
             <w:pPr>
@@ -2375,6 +3280,24 @@
                 <w:lang w:val="es-ES"/>
               </w:rPr>
             </w:pPr>
+            <w:r>
+              <w:rPr>
+                <w:rFonts w:ascii="Arial" w:hAnsi="Arial" w:cs="Arial"/>
+                <w:sz w:val="16"/>
+                <w:szCs w:val="18"/>
+                <w:lang w:val="es-ES"/>
+              </w:rPr>
+              <w:t>2020-11-</w:t>
+            </w:r>
+            <w:r>
+              <w:rPr>
+                <w:rFonts w:ascii="Arial" w:hAnsi="Arial" w:cs="Arial"/>
+                <w:sz w:val="16"/>
+                <w:szCs w:val="18"/>
+                <w:lang w:val="es-ES"/>
+              </w:rPr>
+              <w:t>21</w:t>
+            </w:r>
           </w:p>
         </w:tc>
         <w:tc>
@@ -2436,6 +3359,15 @@
                 <w:lang w:val="es-ES"/>
               </w:rPr>
             </w:pPr>
+            <w:r>
+              <w:rPr>
+                <w:rFonts w:ascii="Arial" w:hAnsi="Arial" w:cs="Arial"/>
+                <w:sz w:val="16"/>
+                <w:szCs w:val="18"/>
+                <w:lang w:val="es-ES"/>
+              </w:rPr>
+              <w:t>Urgente</w:t>
+            </w:r>
           </w:p>
         </w:tc>
         <w:tc>
@@ -2454,6 +3386,35 @@
                 <w:lang w:val="es-ES"/>
               </w:rPr>
             </w:pPr>
+            <w:r>
+              <w:rPr>
+                <w:rFonts w:ascii="Arial" w:hAnsi="Arial" w:cs="Arial"/>
+                <w:sz w:val="16"/>
+                <w:szCs w:val="18"/>
+                <w:lang w:val="es-ES"/>
+              </w:rPr>
+              <w:t>Estadista Hospital Andrade Marín</w:t>
+            </w:r>
+          </w:p>
+          <w:p>
+            <w:pPr>
+              <w:jc w:val="center"/>
+              <w:rPr>
+                <w:rFonts w:ascii="Arial" w:hAnsi="Arial" w:cs="Arial"/>
+                <w:sz w:val="16"/>
+                <w:szCs w:val="18"/>
+                <w:lang w:val="es-ES"/>
+              </w:rPr>
+            </w:pPr>
+            <w:r>
+              <w:rPr>
+                <w:rFonts w:ascii="Arial" w:hAnsi="Arial" w:cs="Arial"/>
+                <w:sz w:val="16"/>
+                <w:szCs w:val="18"/>
+                <w:lang w:val="es-ES"/>
+              </w:rPr>
+              <w:t>2020-11-22</w:t>
+            </w:r>
           </w:p>
         </w:tc>
         <w:tc>
@@ -2472,6 +3433,15 @@
                 <w:lang w:val="es-ES"/>
               </w:rPr>
             </w:pPr>
+            <w:r>
+              <w:rPr>
+                <w:rFonts w:ascii="Arial" w:hAnsi="Arial" w:cs="Arial"/>
+                <w:sz w:val="16"/>
+                <w:szCs w:val="18"/>
+                <w:lang w:val="es-ES"/>
+              </w:rPr>
+              <w:t>La aplicación permite hacer capturas de pantalla y eso va en contra del acuerdo de confidencialidad de los datos estadísticos de los pacientes y la no divulgación de la información.</w:t>
+            </w:r>
           </w:p>
         </w:tc>
         <w:tc>
@@ -2486,6 +3456,36 @@
                 <w:lang w:val="es-ES"/>
               </w:rPr>
             </w:pPr>
+          </w:p>
+          <w:p>
+            <w:pPr>
+              <w:jc w:val="center"/>
+              <w:rPr>
+                <w:lang w:val="es-ES"/>
+              </w:rPr>
+            </w:pPr>
+          </w:p>
+          <w:p>
+            <w:pPr>
+              <w:jc w:val="center"/>
+              <w:rPr>
+                <w:lang w:val="es-ES"/>
+              </w:rPr>
+            </w:pPr>
+          </w:p>
+          <w:p>
+            <w:pPr>
+              <w:jc w:val="center"/>
+              <w:rPr>
+                <w:lang w:val="es-ES"/>
+              </w:rPr>
+            </w:pPr>
+            <w:r>
+              <w:rPr>
+                <w:lang w:val="es-ES"/>
+              </w:rPr>
+              <w:t>Alta</w:t>
+            </w:r>
           </w:p>
         </w:tc>
         <w:tc>
@@ -2500,6 +3500,28 @@
             <w:pPr>
               <w:jc w:val="center"/>
               <w:rPr>
+                <w:lang w:val="es-ES"/>
+              </w:rPr>
+            </w:pPr>
+          </w:p>
+          <w:p>
+            <w:pPr>
+              <w:jc w:val="center"/>
+              <w:rPr>
+                <w:lang w:val="es-ES"/>
+              </w:rPr>
+            </w:pPr>
+            <w:r>
+              <w:rPr>
+                <w:lang w:val="es-ES"/>
+              </w:rPr>
+              <w:t>IM</w:t>
+            </w:r>
+          </w:p>
+          <w:p>
+            <w:pPr>
+              <w:jc w:val="center"/>
+              <w:rPr>
                 <w:rFonts w:ascii="Arial" w:hAnsi="Arial" w:cs="Arial"/>
                 <w:sz w:val="16"/>
                 <w:szCs w:val="18"/>
@@ -2527,6 +3549,33 @@
                 <w:lang w:val="es-ES"/>
               </w:rPr>
             </w:pPr>
+            <w:r>
+              <w:rPr>
+                <w:rFonts w:ascii="Arial" w:hAnsi="Arial" w:cs="Arial"/>
+                <w:sz w:val="16"/>
+                <w:szCs w:val="18"/>
+                <w:lang w:val="es-ES"/>
+              </w:rPr>
+              <w:t>2020-11-</w:t>
+            </w:r>
+            <w:r>
+              <w:rPr>
+                <w:rFonts w:ascii="Arial" w:hAnsi="Arial" w:cs="Arial"/>
+                <w:sz w:val="16"/>
+                <w:szCs w:val="18"/>
+                <w:lang w:val="es-ES"/>
+              </w:rPr>
+              <w:t>2</w:t>
+            </w:r>
+            <w:r>
+              <w:rPr>
+                <w:rFonts w:ascii="Arial" w:hAnsi="Arial" w:cs="Arial"/>
+                <w:sz w:val="16"/>
+                <w:szCs w:val="18"/>
+                <w:lang w:val="es-ES"/>
+              </w:rPr>
+              <w:t>2</w:t>
+            </w:r>
           </w:p>
         </w:tc>
         <w:tc>
@@ -2542,6 +3591,27 @@
               </w:rPr>
             </w:pPr>
           </w:p>
+          <w:p>
+            <w:pPr>
+              <w:jc w:val="center"/>
+              <w:rPr>
+                <w:lang w:val="es-ES"/>
+              </w:rPr>
+            </w:pPr>
+          </w:p>
+          <w:p>
+            <w:pPr>
+              <w:rPr>
+                <w:lang w:val="es-ES"/>
+              </w:rPr>
+            </w:pPr>
+            <w:r>
+              <w:rPr>
+                <w:lang w:val="es-ES"/>
+              </w:rPr>
+              <w:t xml:space="preserve">En Ejecución </w:t>
+            </w:r>
+          </w:p>
         </w:tc>
         <w:tc>
           <w:tcPr>
@@ -2549,6 +3619,80 @@
             <w:vMerge w:val="restart"/>
             <w:vAlign w:val="center"/>
           </w:tcPr>
+          <w:p>
+            <w:pPr>
+              <w:jc w:val="both"/>
+              <w:rPr>
+                <w:rFonts w:ascii="Arial" w:hAnsi="Arial" w:cs="Arial"/>
+                <w:sz w:val="16"/>
+                <w:szCs w:val="18"/>
+                <w:lang w:val="es-ES"/>
+              </w:rPr>
+            </w:pPr>
+            <w:r>
+              <w:rPr>
+                <w:rFonts w:ascii="Arial" w:hAnsi="Arial" w:cs="Arial"/>
+                <w:sz w:val="16"/>
+                <w:szCs w:val="18"/>
+                <w:lang w:val="es-ES"/>
+              </w:rPr>
+              <w:t xml:space="preserve">Se esta implementando una herramienta que evita que los </w:t>
+            </w:r>
+            <w:r>
+              <w:rPr>
+                <w:rFonts w:ascii="Arial" w:hAnsi="Arial" w:cs="Arial"/>
+                <w:sz w:val="16"/>
+                <w:szCs w:val="18"/>
+                <w:lang w:val="es-ES"/>
+              </w:rPr>
+              <w:t>usuarios puedan</w:t>
+            </w:r>
+            <w:r>
+              <w:rPr>
+                <w:rFonts w:ascii="Arial" w:hAnsi="Arial" w:cs="Arial"/>
+                <w:sz w:val="16"/>
+                <w:szCs w:val="18"/>
+                <w:lang w:val="es-ES"/>
+              </w:rPr>
+              <w:t xml:space="preserve"> hacer capturas o grabar</w:t>
+            </w:r>
+            <w:r>
+              <w:rPr>
+                <w:rFonts w:ascii="Arial" w:hAnsi="Arial" w:cs="Arial"/>
+                <w:sz w:val="16"/>
+                <w:szCs w:val="18"/>
+                <w:lang w:val="es-ES"/>
+              </w:rPr>
+              <w:t xml:space="preserve"> desde sus dispositivos móviles</w:t>
+            </w:r>
+            <w:r>
+              <w:rPr>
+                <w:rFonts w:ascii="Arial" w:hAnsi="Arial" w:cs="Arial"/>
+                <w:sz w:val="16"/>
+                <w:szCs w:val="18"/>
+                <w:lang w:val="es-ES"/>
+              </w:rPr>
+              <w:t xml:space="preserve"> con programas </w:t>
+            </w:r>
+            <w:r>
+              <w:rPr>
+                <w:rFonts w:ascii="Arial" w:hAnsi="Arial" w:cs="Arial"/>
+                <w:sz w:val="16"/>
+                <w:szCs w:val="18"/>
+                <w:lang w:val="es-ES"/>
+              </w:rPr>
+              <w:t xml:space="preserve">nativos o instalados, para evitar el incumplimiento de la privacidad de los datos </w:t>
+            </w:r>
+            <w:r>
+              <w:rPr>
+                <w:rFonts w:ascii="Arial" w:hAnsi="Arial" w:cs="Arial"/>
+                <w:sz w:val="16"/>
+                <w:szCs w:val="18"/>
+                <w:lang w:val="es-ES"/>
+              </w:rPr>
+              <w:t>proporcionados.</w:t>
+            </w:r>
+          </w:p>
           <w:p>
             <w:pPr>
               <w:jc w:val="both"/>
@@ -2641,8 +3785,29 @@
               <w:top w:val="single" w:sz="4" w:space="0" w:color="auto"/>
               <w:bottom w:val="single" w:sz="4" w:space="0" w:color="auto"/>
             </w:tcBorders>
-            <w:vAlign w:val="center"/>
-          </w:tcPr>
+          </w:tcPr>
+          <w:p>
+            <w:pPr>
+              <w:jc w:val="center"/>
+              <w:rPr>
+                <w:lang w:val="es-ES"/>
+              </w:rPr>
+            </w:pPr>
+          </w:p>
+          <w:p>
+            <w:pPr>
+              <w:jc w:val="center"/>
+              <w:rPr>
+                <w:lang w:val="es-ES"/>
+              </w:rPr>
+            </w:pPr>
+            <w:r>
+              <w:rPr>
+                <w:lang w:val="es-ES"/>
+              </w:rPr>
+              <w:t>DS</w:t>
+            </w:r>
+          </w:p>
           <w:p>
             <w:pPr>
               <w:jc w:val="center"/>
@@ -2663,7 +3828,6 @@
               <w:top w:val="single" w:sz="4" w:space="0" w:color="auto"/>
               <w:bottom w:val="single" w:sz="4" w:space="0" w:color="auto"/>
             </w:tcBorders>
-            <w:vAlign w:val="center"/>
           </w:tcPr>
           <w:p>
             <w:pPr>
@@ -2676,6 +3840,33 @@
                 <w:lang w:val="es-ES"/>
               </w:rPr>
             </w:pPr>
+            <w:r>
+              <w:rPr>
+                <w:rFonts w:ascii="Arial" w:hAnsi="Arial" w:cs="Arial"/>
+                <w:sz w:val="16"/>
+                <w:szCs w:val="18"/>
+                <w:lang w:val="es-ES"/>
+              </w:rPr>
+              <w:t>2020-11-</w:t>
+            </w:r>
+            <w:r>
+              <w:rPr>
+                <w:rFonts w:ascii="Arial" w:hAnsi="Arial" w:cs="Arial"/>
+                <w:sz w:val="16"/>
+                <w:szCs w:val="18"/>
+                <w:lang w:val="es-ES"/>
+              </w:rPr>
+              <w:t>2</w:t>
+            </w:r>
+            <w:r>
+              <w:rPr>
+                <w:rFonts w:ascii="Arial" w:hAnsi="Arial" w:cs="Arial"/>
+                <w:sz w:val="16"/>
+                <w:szCs w:val="18"/>
+                <w:lang w:val="es-ES"/>
+              </w:rPr>
+              <w:t>2</w:t>
+            </w:r>
           </w:p>
         </w:tc>
         <w:tc>
@@ -2790,8 +3981,15 @@
               <w:top w:val="single" w:sz="4" w:space="0" w:color="auto"/>
               <w:bottom w:val="single" w:sz="4" w:space="0" w:color="auto"/>
             </w:tcBorders>
-            <w:vAlign w:val="center"/>
-          </w:tcPr>
+          </w:tcPr>
+          <w:p>
+            <w:pPr>
+              <w:jc w:val="center"/>
+              <w:rPr>
+                <w:lang w:val="es-ES"/>
+              </w:rPr>
+            </w:pPr>
+          </w:p>
           <w:p>
             <w:pPr>
               <w:jc w:val="center"/>
@@ -2803,6 +4001,12 @@
                 <w:lang w:val="es-ES"/>
               </w:rPr>
             </w:pPr>
+            <w:r>
+              <w:rPr>
+                <w:lang w:val="es-ES"/>
+              </w:rPr>
+              <w:t>JL</w:t>
+            </w:r>
           </w:p>
         </w:tc>
         <w:tc>
@@ -2812,7 +4016,6 @@
               <w:top w:val="single" w:sz="4" w:space="0" w:color="auto"/>
               <w:bottom w:val="single" w:sz="4" w:space="0" w:color="auto"/>
             </w:tcBorders>
-            <w:vAlign w:val="center"/>
           </w:tcPr>
           <w:p>
             <w:pPr>
@@ -2825,6 +4028,33 @@
                 <w:lang w:val="es-ES"/>
               </w:rPr>
             </w:pPr>
+            <w:r>
+              <w:rPr>
+                <w:rFonts w:ascii="Arial" w:hAnsi="Arial" w:cs="Arial"/>
+                <w:sz w:val="16"/>
+                <w:szCs w:val="18"/>
+                <w:lang w:val="es-ES"/>
+              </w:rPr>
+              <w:t>2020-11-</w:t>
+            </w:r>
+            <w:r>
+              <w:rPr>
+                <w:rFonts w:ascii="Arial" w:hAnsi="Arial" w:cs="Arial"/>
+                <w:sz w:val="16"/>
+                <w:szCs w:val="18"/>
+                <w:lang w:val="es-ES"/>
+              </w:rPr>
+              <w:t>2</w:t>
+            </w:r>
+            <w:r>
+              <w:rPr>
+                <w:rFonts w:ascii="Arial" w:hAnsi="Arial" w:cs="Arial"/>
+                <w:sz w:val="16"/>
+                <w:szCs w:val="18"/>
+                <w:lang w:val="es-ES"/>
+              </w:rPr>
+              <w:t>2</w:t>
+            </w:r>
           </w:p>
         </w:tc>
         <w:tc>
@@ -2868,7 +4098,13 @@
         </w:rPr>
       </w:pPr>
     </w:p>
-    <w:p/>
+    <w:p>
+      <w:pPr>
+        <w:rPr>
+          <w:lang w:val="es-EC"/>
+        </w:rPr>
+      </w:pPr>
+    </w:p>
     <w:p>
       <w:pPr>
         <w:overflowPunct/>
@@ -2876,8 +4112,14 @@
         <w:autoSpaceDN/>
         <w:adjustRightInd/>
         <w:textAlignment w:val="auto"/>
+        <w:rPr>
+          <w:lang w:val="es-EC"/>
+        </w:rPr>
       </w:pPr>
       <w:r>
+        <w:rPr>
+          <w:lang w:val="es-EC"/>
+        </w:rPr>
         <w:br w:type="page"/>
       </w:r>
     </w:p>
@@ -3580,9 +4822,8 @@
       <w:headerReference w:type="default" r:id="rId8"/>
       <w:footerReference w:type="default" r:id="rId9"/>
       <w:headerReference w:type="first" r:id="rId10"/>
-      <w:footerReference w:type="first" r:id="rId11"/>
       <w:pgSz w:w="16834" w:h="11909" w:orient="landscape" w:code="9"/>
-      <w:pgMar w:top="1417" w:right="1701" w:bottom="1417" w:left="1701" w:header="709" w:footer="215" w:gutter="0"/>
+      <w:pgMar w:top="1417" w:right="1701" w:bottom="1417" w:left="1701" w:header="709" w:footer="155" w:gutter="0"/>
       <w:cols w:space="720"/>
       <w:titlePg/>
       <w:docGrid w:linePitch="272"/>
@@ -3592,7 +4833,7 @@
 </file>
 
 <file path=word/endnotes.xml><?xml version="1.0" encoding="utf-8"?>
-<w:endnotes xmlns:wpc="http://schemas.microsoft.com/office/word/2010/wordprocessingCanvas" xmlns:cx="http://schemas.microsoft.com/office/drawing/2014/chartex" xmlns:mc="http://schemas.openxmlformats.org/markup-compatibility/2006" xmlns:o="urn:schemas-microsoft-com:office:office" xmlns:r="http://schemas.openxmlformats.org/officeDocument/2006/relationships" xmlns:m="http://schemas.openxmlformats.org/officeDocument/2006/math" xmlns:v="urn:schemas-microsoft-com:vml" xmlns:wp14="http://schemas.microsoft.com/office/word/2010/wordprocessingDrawing" xmlns:wp="http://schemas.openxmlformats.org/drawingml/2006/wordprocessingDrawing" xmlns:w10="urn:schemas-microsoft-com:office:word" xmlns:w="http://schemas.openxmlformats.org/wordprocessingml/2006/main" xmlns:w14="http://schemas.microsoft.com/office/word/2010/wordml" xmlns:w15="http://schemas.microsoft.com/office/word/2012/wordml" xmlns:w16se="http://schemas.microsoft.com/office/word/2015/wordml/symex" xmlns:wpg="http://schemas.microsoft.com/office/word/2010/wordprocessingGroup" xmlns:wpi="http://schemas.microsoft.com/office/word/2010/wordprocessingInk" xmlns:wne="http://schemas.microsoft.com/office/word/2006/wordml" xmlns:wps="http://schemas.microsoft.com/office/word/2010/wordprocessingShape" mc:Ignorable="w14 w15 w16se wp14">
+<w:endnotes xmlns:wpc="http://schemas.microsoft.com/office/word/2010/wordprocessingCanvas" xmlns:cx="http://schemas.microsoft.com/office/drawing/2014/chartex" xmlns:cx1="http://schemas.microsoft.com/office/drawing/2015/9/8/chartex" xmlns:cx2="http://schemas.microsoft.com/office/drawing/2015/10/21/chartex" xmlns:cx3="http://schemas.microsoft.com/office/drawing/2016/5/9/chartex" xmlns:cx4="http://schemas.microsoft.com/office/drawing/2016/5/10/chartex" xmlns:cx5="http://schemas.microsoft.com/office/drawing/2016/5/11/chartex" xmlns:cx6="http://schemas.microsoft.com/office/drawing/2016/5/12/chartex" xmlns:cx7="http://schemas.microsoft.com/office/drawing/2016/5/13/chartex" xmlns:cx8="http://schemas.microsoft.com/office/drawing/2016/5/14/chartex" xmlns:mc="http://schemas.openxmlformats.org/markup-compatibility/2006" xmlns:aink="http://schemas.microsoft.com/office/drawing/2016/ink" xmlns:am3d="http://schemas.microsoft.com/office/drawing/2017/model3d" xmlns:o="urn:schemas-microsoft-com:office:office" xmlns:r="http://schemas.openxmlformats.org/officeDocument/2006/relationships" xmlns:m="http://schemas.openxmlformats.org/officeDocument/2006/math" xmlns:v="urn:schemas-microsoft-com:vml" xmlns:wp14="http://schemas.microsoft.com/office/word/2010/wordprocessingDrawing" xmlns:wp="http://schemas.openxmlformats.org/drawingml/2006/wordprocessingDrawing" xmlns:w10="urn:schemas-microsoft-com:office:word" xmlns:w="http://schemas.openxmlformats.org/wordprocessingml/2006/main" xmlns:w14="http://schemas.microsoft.com/office/word/2010/wordml" xmlns:w15="http://schemas.microsoft.com/office/word/2012/wordml" xmlns:w16cex="http://schemas.microsoft.com/office/word/2018/wordml/cex" xmlns:w16cid="http://schemas.microsoft.com/office/word/2016/wordml/cid" xmlns:w16="http://schemas.microsoft.com/office/word/2018/wordml" xmlns:w16se="http://schemas.microsoft.com/office/word/2015/wordml/symex" xmlns:wpg="http://schemas.microsoft.com/office/word/2010/wordprocessingGroup" xmlns:wpi="http://schemas.microsoft.com/office/word/2010/wordprocessingInk" xmlns:wne="http://schemas.microsoft.com/office/word/2006/wordml" xmlns:wps="http://schemas.microsoft.com/office/word/2010/wordprocessingShape" mc:Ignorable="w14 w15 w16se w16cid w16 w16cex wp14">
   <w:endnote w:type="separator" w:id="-1">
     <w:p>
       <w:pPr>
@@ -3617,7 +4858,7 @@
 </file>
 
 <file path=word/footer1.xml><?xml version="1.0" encoding="utf-8"?>
-<w:ftr xmlns:wpc="http://schemas.microsoft.com/office/word/2010/wordprocessingCanvas" xmlns:cx="http://schemas.microsoft.com/office/drawing/2014/chartex" xmlns:mc="http://schemas.openxmlformats.org/markup-compatibility/2006" xmlns:o="urn:schemas-microsoft-com:office:office" xmlns:r="http://schemas.openxmlformats.org/officeDocument/2006/relationships" xmlns:m="http://schemas.openxmlformats.org/officeDocument/2006/math" xmlns:v="urn:schemas-microsoft-com:vml" xmlns:wp14="http://schemas.microsoft.com/office/word/2010/wordprocessingDrawing" xmlns:wp="http://schemas.openxmlformats.org/drawingml/2006/wordprocessingDrawing" xmlns:w10="urn:schemas-microsoft-com:office:word" xmlns:w="http://schemas.openxmlformats.org/wordprocessingml/2006/main" xmlns:w14="http://schemas.microsoft.com/office/word/2010/wordml" xmlns:w15="http://schemas.microsoft.com/office/word/2012/wordml" xmlns:w16se="http://schemas.microsoft.com/office/word/2015/wordml/symex" xmlns:wpg="http://schemas.microsoft.com/office/word/2010/wordprocessingGroup" xmlns:wpi="http://schemas.microsoft.com/office/word/2010/wordprocessingInk" xmlns:wne="http://schemas.microsoft.com/office/word/2006/wordml" xmlns:wps="http://schemas.microsoft.com/office/word/2010/wordprocessingShape" mc:Ignorable="w14 w15 w16se wp14">
+<w:ftr xmlns:wpc="http://schemas.microsoft.com/office/word/2010/wordprocessingCanvas" xmlns:cx="http://schemas.microsoft.com/office/drawing/2014/chartex" xmlns:cx1="http://schemas.microsoft.com/office/drawing/2015/9/8/chartex" xmlns:cx2="http://schemas.microsoft.com/office/drawing/2015/10/21/chartex" xmlns:cx3="http://schemas.microsoft.com/office/drawing/2016/5/9/chartex" xmlns:cx4="http://schemas.microsoft.com/office/drawing/2016/5/10/chartex" xmlns:cx5="http://schemas.microsoft.com/office/drawing/2016/5/11/chartex" xmlns:cx6="http://schemas.microsoft.com/office/drawing/2016/5/12/chartex" xmlns:cx7="http://schemas.microsoft.com/office/drawing/2016/5/13/chartex" xmlns:cx8="http://schemas.microsoft.com/office/drawing/2016/5/14/chartex" xmlns:mc="http://schemas.openxmlformats.org/markup-compatibility/2006" xmlns:aink="http://schemas.microsoft.com/office/drawing/2016/ink" xmlns:am3d="http://schemas.microsoft.com/office/drawing/2017/model3d" xmlns:o="urn:schemas-microsoft-com:office:office" xmlns:r="http://schemas.openxmlformats.org/officeDocument/2006/relationships" xmlns:m="http://schemas.openxmlformats.org/officeDocument/2006/math" xmlns:v="urn:schemas-microsoft-com:vml" xmlns:wp14="http://schemas.microsoft.com/office/word/2010/wordprocessingDrawing" xmlns:wp="http://schemas.openxmlformats.org/drawingml/2006/wordprocessingDrawing" xmlns:w10="urn:schemas-microsoft-com:office:word" xmlns:w="http://schemas.openxmlformats.org/wordprocessingml/2006/main" xmlns:w14="http://schemas.microsoft.com/office/word/2010/wordml" xmlns:w15="http://schemas.microsoft.com/office/word/2012/wordml" xmlns:w16cex="http://schemas.microsoft.com/office/word/2018/wordml/cex" xmlns:w16cid="http://schemas.microsoft.com/office/word/2016/wordml/cid" xmlns:w16="http://schemas.microsoft.com/office/word/2018/wordml" xmlns:w16se="http://schemas.microsoft.com/office/word/2015/wordml/symex" xmlns:wpg="http://schemas.microsoft.com/office/word/2010/wordprocessingGroup" xmlns:wpi="http://schemas.microsoft.com/office/word/2010/wordprocessingInk" xmlns:wne="http://schemas.microsoft.com/office/word/2006/wordml" xmlns:wps="http://schemas.microsoft.com/office/word/2010/wordprocessingShape" mc:Ignorable="w14 w15 w16se w16cid w16 w16cex wp14">
   <w:tbl>
     <w:tblPr>
       <w:tblW w:w="0" w:type="auto"/>
@@ -3651,95 +4892,6 @@
               <w:lang w:val="es-ES"/>
             </w:rPr>
           </w:pPr>
-          <w:r>
-            <w:rPr>
-              <w:rFonts w:ascii="Verdana" w:hAnsi="Verdana"/>
-              <w:sz w:val="14"/>
-              <w:szCs w:val="14"/>
-              <w:lang w:val="es-ES"/>
-            </w:rPr>
-            <w:t xml:space="preserve">El logotipo PMI </w:t>
-          </w:r>
-          <w:proofErr w:type="spellStart"/>
-          <w:r>
-            <w:rPr>
-              <w:rFonts w:ascii="Verdana" w:hAnsi="Verdana"/>
-              <w:sz w:val="14"/>
-              <w:szCs w:val="14"/>
-              <w:lang w:val="es-ES"/>
-            </w:rPr>
-            <w:t>Registered</w:t>
-          </w:r>
-          <w:proofErr w:type="spellEnd"/>
-          <w:r>
-            <w:rPr>
-              <w:rFonts w:ascii="Verdana" w:hAnsi="Verdana"/>
-              <w:sz w:val="14"/>
-              <w:szCs w:val="14"/>
-              <w:lang w:val="es-ES"/>
-            </w:rPr>
-            <w:t xml:space="preserve"> </w:t>
-          </w:r>
-          <w:proofErr w:type="spellStart"/>
-          <w:r>
-            <w:rPr>
-              <w:rFonts w:ascii="Verdana" w:hAnsi="Verdana"/>
-              <w:sz w:val="14"/>
-              <w:szCs w:val="14"/>
-              <w:lang w:val="es-ES"/>
-            </w:rPr>
-            <w:t>Education</w:t>
-          </w:r>
-          <w:proofErr w:type="spellEnd"/>
-          <w:r>
-            <w:rPr>
-              <w:rFonts w:ascii="Verdana" w:hAnsi="Verdana"/>
-              <w:sz w:val="14"/>
-              <w:szCs w:val="14"/>
-              <w:lang w:val="es-ES"/>
-            </w:rPr>
-            <w:t xml:space="preserve"> </w:t>
-          </w:r>
-          <w:proofErr w:type="spellStart"/>
-          <w:r>
-            <w:rPr>
-              <w:rFonts w:ascii="Verdana" w:hAnsi="Verdana"/>
-              <w:sz w:val="14"/>
-              <w:szCs w:val="14"/>
-              <w:lang w:val="es-ES"/>
-            </w:rPr>
-            <w:t>Provider</w:t>
-          </w:r>
-          <w:proofErr w:type="spellEnd"/>
-          <w:r>
-            <w:rPr>
-              <w:rFonts w:ascii="Verdana" w:hAnsi="Verdana"/>
-              <w:sz w:val="14"/>
-              <w:szCs w:val="14"/>
-              <w:lang w:val="es-ES"/>
-            </w:rPr>
-            <w:t xml:space="preserve"> es una marca registrada del Project Management </w:t>
-          </w:r>
-          <w:proofErr w:type="spellStart"/>
-          <w:r>
-            <w:rPr>
-              <w:rFonts w:ascii="Verdana" w:hAnsi="Verdana"/>
-              <w:sz w:val="14"/>
-              <w:szCs w:val="14"/>
-              <w:lang w:val="es-ES"/>
-            </w:rPr>
-            <w:t>Institute</w:t>
-          </w:r>
-          <w:proofErr w:type="spellEnd"/>
-          <w:r>
-            <w:rPr>
-              <w:rFonts w:ascii="Verdana" w:hAnsi="Verdana"/>
-              <w:sz w:val="14"/>
-              <w:szCs w:val="14"/>
-              <w:lang w:val="es-ES"/>
-            </w:rPr>
-            <w:t>, Inc.</w:t>
-          </w:r>
         </w:p>
       </w:tc>
     </w:tr>
@@ -3756,396 +4908,8 @@
 </w:ftr>
 </file>
 
-<file path=word/footer2.xml><?xml version="1.0" encoding="utf-8"?>
-<w:ftr xmlns:wpc="http://schemas.microsoft.com/office/word/2010/wordprocessingCanvas" xmlns:cx="http://schemas.microsoft.com/office/drawing/2014/chartex" xmlns:mc="http://schemas.openxmlformats.org/markup-compatibility/2006" xmlns:o="urn:schemas-microsoft-com:office:office" xmlns:r="http://schemas.openxmlformats.org/officeDocument/2006/relationships" xmlns:m="http://schemas.openxmlformats.org/officeDocument/2006/math" xmlns:v="urn:schemas-microsoft-com:vml" xmlns:wp14="http://schemas.microsoft.com/office/word/2010/wordprocessingDrawing" xmlns:wp="http://schemas.openxmlformats.org/drawingml/2006/wordprocessingDrawing" xmlns:w10="urn:schemas-microsoft-com:office:word" xmlns:w="http://schemas.openxmlformats.org/wordprocessingml/2006/main" xmlns:w14="http://schemas.microsoft.com/office/word/2010/wordml" xmlns:w15="http://schemas.microsoft.com/office/word/2012/wordml" xmlns:w16se="http://schemas.microsoft.com/office/word/2015/wordml/symex" xmlns:wpg="http://schemas.microsoft.com/office/word/2010/wordprocessingGroup" xmlns:wpi="http://schemas.microsoft.com/office/word/2010/wordprocessingInk" xmlns:wne="http://schemas.microsoft.com/office/word/2006/wordml" xmlns:wps="http://schemas.microsoft.com/office/word/2010/wordprocessingShape" mc:Ignorable="w14 w15 w16se wp14">
-  <w:tbl>
-    <w:tblPr>
-      <w:tblW w:w="0" w:type="auto"/>
-      <w:jc w:val="center"/>
-      <w:tblBorders>
-        <w:top w:val="single" w:sz="4" w:space="0" w:color="auto"/>
-      </w:tblBorders>
-      <w:tblLook w:val="04A0" w:firstRow="1" w:lastRow="0" w:firstColumn="1" w:lastColumn="0" w:noHBand="0" w:noVBand="1"/>
-    </w:tblPr>
-    <w:tblGrid>
-      <w:gridCol w:w="13432"/>
-    </w:tblGrid>
-    <w:tr>
-      <w:trPr>
-        <w:jc w:val="center"/>
-      </w:trPr>
-      <w:tc>
-        <w:tcPr>
-          <w:tcW w:w="13572" w:type="dxa"/>
-          <w:shd w:val="clear" w:color="auto" w:fill="auto"/>
-          <w:vAlign w:val="center"/>
-        </w:tcPr>
-        <w:p>
-          <w:pPr>
-            <w:pStyle w:val="Piedepgina"/>
-            <w:jc w:val="center"/>
-            <w:rPr>
-              <w:rFonts w:ascii="Verdana" w:hAnsi="Verdana"/>
-              <w:sz w:val="16"/>
-              <w:szCs w:val="16"/>
-              <w:lang w:val="es-ES"/>
-            </w:rPr>
-          </w:pPr>
-          <w:r>
-            <w:rPr>
-              <w:rFonts w:ascii="Verdana" w:hAnsi="Verdana"/>
-              <w:sz w:val="16"/>
-              <w:szCs w:val="16"/>
-              <w:lang w:val="es-ES"/>
-            </w:rPr>
-            <w:t xml:space="preserve">Contacto: </w:t>
-          </w:r>
-          <w:hyperlink r:id="rId1" w:history="1">
-            <w:r>
-              <w:rPr>
-                <w:rStyle w:val="Hipervnculo"/>
-                <w:rFonts w:ascii="Verdana" w:hAnsi="Verdana"/>
-                <w:sz w:val="16"/>
-                <w:szCs w:val="16"/>
-                <w:lang w:val="es-ES"/>
-              </w:rPr>
-              <w:t>informes@dharma-consulting.com</w:t>
-            </w:r>
-          </w:hyperlink>
-          <w:r>
-            <w:rPr>
-              <w:rFonts w:ascii="Verdana" w:hAnsi="Verdana"/>
-              <w:sz w:val="16"/>
-              <w:szCs w:val="16"/>
-              <w:lang w:val="es-ES"/>
-            </w:rPr>
-            <w:t xml:space="preserve">     Página Web: </w:t>
-          </w:r>
-          <w:hyperlink r:id="rId2" w:history="1">
-            <w:r>
-              <w:rPr>
-                <w:rStyle w:val="Hipervnculo"/>
-                <w:rFonts w:ascii="Verdana" w:hAnsi="Verdana"/>
-                <w:sz w:val="16"/>
-                <w:szCs w:val="16"/>
-                <w:lang w:val="es-ES"/>
-              </w:rPr>
-              <w:t>www.dharmacon.net</w:t>
-            </w:r>
-          </w:hyperlink>
-        </w:p>
-        <w:p>
-          <w:pPr>
-            <w:pStyle w:val="Piedepgina"/>
-            <w:jc w:val="center"/>
-            <w:rPr>
-              <w:rFonts w:ascii="Verdana" w:hAnsi="Verdana"/>
-              <w:lang w:val="es-ES"/>
-            </w:rPr>
-          </w:pPr>
-        </w:p>
-        <w:p>
-          <w:pPr>
-            <w:pStyle w:val="Piedepgina"/>
-            <w:jc w:val="center"/>
-            <w:rPr>
-              <w:rFonts w:ascii="Verdana" w:hAnsi="Verdana"/>
-              <w:sz w:val="14"/>
-              <w:szCs w:val="14"/>
-              <w:lang w:val="es-ES"/>
-            </w:rPr>
-          </w:pPr>
-          <w:r>
-            <w:rPr>
-              <w:rFonts w:ascii="Verdana" w:hAnsi="Verdana"/>
-              <w:sz w:val="14"/>
-              <w:szCs w:val="14"/>
-              <w:lang w:val="es-ES"/>
-            </w:rPr>
-            <w:t xml:space="preserve">El logotipo PMI </w:t>
-          </w:r>
-          <w:proofErr w:type="spellStart"/>
-          <w:r>
-            <w:rPr>
-              <w:rFonts w:ascii="Verdana" w:hAnsi="Verdana"/>
-              <w:sz w:val="14"/>
-              <w:szCs w:val="14"/>
-              <w:lang w:val="es-ES"/>
-            </w:rPr>
-            <w:t>Registered</w:t>
-          </w:r>
-          <w:proofErr w:type="spellEnd"/>
-          <w:r>
-            <w:rPr>
-              <w:rFonts w:ascii="Verdana" w:hAnsi="Verdana"/>
-              <w:sz w:val="14"/>
-              <w:szCs w:val="14"/>
-              <w:lang w:val="es-ES"/>
-            </w:rPr>
-            <w:t xml:space="preserve"> </w:t>
-          </w:r>
-          <w:proofErr w:type="spellStart"/>
-          <w:r>
-            <w:rPr>
-              <w:rFonts w:ascii="Verdana" w:hAnsi="Verdana"/>
-              <w:sz w:val="14"/>
-              <w:szCs w:val="14"/>
-              <w:lang w:val="es-ES"/>
-            </w:rPr>
-            <w:t>Education</w:t>
-          </w:r>
-          <w:proofErr w:type="spellEnd"/>
-          <w:r>
-            <w:rPr>
-              <w:rFonts w:ascii="Verdana" w:hAnsi="Verdana"/>
-              <w:sz w:val="14"/>
-              <w:szCs w:val="14"/>
-              <w:lang w:val="es-ES"/>
-            </w:rPr>
-            <w:t xml:space="preserve"> </w:t>
-          </w:r>
-          <w:proofErr w:type="spellStart"/>
-          <w:r>
-            <w:rPr>
-              <w:rFonts w:ascii="Verdana" w:hAnsi="Verdana"/>
-              <w:sz w:val="14"/>
-              <w:szCs w:val="14"/>
-              <w:lang w:val="es-ES"/>
-            </w:rPr>
-            <w:t>Provider</w:t>
-          </w:r>
-          <w:proofErr w:type="spellEnd"/>
-          <w:r>
-            <w:rPr>
-              <w:rFonts w:ascii="Verdana" w:hAnsi="Verdana"/>
-              <w:sz w:val="14"/>
-              <w:szCs w:val="14"/>
-              <w:lang w:val="es-ES"/>
-            </w:rPr>
-            <w:t xml:space="preserve"> es una marca registrada del Project Management </w:t>
-          </w:r>
-          <w:proofErr w:type="spellStart"/>
-          <w:r>
-            <w:rPr>
-              <w:rFonts w:ascii="Verdana" w:hAnsi="Verdana"/>
-              <w:sz w:val="14"/>
-              <w:szCs w:val="14"/>
-              <w:lang w:val="es-ES"/>
-            </w:rPr>
-            <w:t>Institute</w:t>
-          </w:r>
-          <w:proofErr w:type="spellEnd"/>
-          <w:r>
-            <w:rPr>
-              <w:rFonts w:ascii="Verdana" w:hAnsi="Verdana"/>
-              <w:sz w:val="14"/>
-              <w:szCs w:val="14"/>
-              <w:lang w:val="es-ES"/>
-            </w:rPr>
-            <w:t>, Inc.</w:t>
-          </w:r>
-        </w:p>
-      </w:tc>
-    </w:tr>
-    <w:tr>
-      <w:trPr>
-        <w:jc w:val="center"/>
-      </w:trPr>
-      <w:tc>
-        <w:tcPr>
-          <w:tcW w:w="13572" w:type="dxa"/>
-          <w:shd w:val="clear" w:color="auto" w:fill="auto"/>
-          <w:vAlign w:val="center"/>
-        </w:tcPr>
-        <w:p>
-          <w:pPr>
-            <w:pStyle w:val="Piedepgina"/>
-            <w:jc w:val="center"/>
-            <w:rPr>
-              <w:rFonts w:ascii="Verdana" w:hAnsi="Verdana"/>
-              <w:sz w:val="14"/>
-              <w:lang w:val="es-ES"/>
-            </w:rPr>
-          </w:pPr>
-          <w:proofErr w:type="spellStart"/>
-          <w:r>
-            <w:rPr>
-              <w:rFonts w:ascii="Verdana" w:hAnsi="Verdana"/>
-              <w:sz w:val="14"/>
-              <w:lang w:val="es-ES"/>
-            </w:rPr>
-            <w:t>Dharma</w:t>
-          </w:r>
-          <w:proofErr w:type="spellEnd"/>
-          <w:r>
-            <w:rPr>
-              <w:rFonts w:ascii="Verdana" w:hAnsi="Verdana"/>
-              <w:sz w:val="14"/>
-              <w:lang w:val="es-ES"/>
-            </w:rPr>
-            <w:t xml:space="preserve"> </w:t>
-          </w:r>
-          <w:proofErr w:type="spellStart"/>
-          <w:r>
-            <w:rPr>
-              <w:rFonts w:ascii="Verdana" w:hAnsi="Verdana"/>
-              <w:sz w:val="14"/>
-              <w:lang w:val="es-ES"/>
-            </w:rPr>
-            <w:t>Consulting</w:t>
-          </w:r>
-          <w:proofErr w:type="spellEnd"/>
-          <w:r>
-            <w:rPr>
-              <w:rFonts w:ascii="Verdana" w:hAnsi="Verdana"/>
-              <w:sz w:val="14"/>
-              <w:lang w:val="es-ES"/>
-            </w:rPr>
-            <w:t xml:space="preserve"> como un </w:t>
-          </w:r>
-          <w:proofErr w:type="spellStart"/>
-          <w:r>
-            <w:rPr>
-              <w:rFonts w:ascii="Verdana" w:hAnsi="Verdana"/>
-              <w:sz w:val="14"/>
-              <w:lang w:val="es-ES"/>
-            </w:rPr>
-            <w:t>Registered</w:t>
-          </w:r>
-          <w:proofErr w:type="spellEnd"/>
-          <w:r>
-            <w:rPr>
-              <w:rFonts w:ascii="Verdana" w:hAnsi="Verdana"/>
-              <w:sz w:val="14"/>
-              <w:lang w:val="es-ES"/>
-            </w:rPr>
-            <w:t xml:space="preserve"> </w:t>
-          </w:r>
-          <w:proofErr w:type="spellStart"/>
-          <w:r>
-            <w:rPr>
-              <w:rFonts w:ascii="Verdana" w:hAnsi="Verdana"/>
-              <w:sz w:val="14"/>
-              <w:lang w:val="es-ES"/>
-            </w:rPr>
-            <w:t>Education</w:t>
-          </w:r>
-          <w:proofErr w:type="spellEnd"/>
-          <w:r>
-            <w:rPr>
-              <w:rFonts w:ascii="Verdana" w:hAnsi="Verdana"/>
-              <w:sz w:val="14"/>
-              <w:lang w:val="es-ES"/>
-            </w:rPr>
-            <w:t xml:space="preserve"> </w:t>
-          </w:r>
-          <w:proofErr w:type="spellStart"/>
-          <w:r>
-            <w:rPr>
-              <w:rFonts w:ascii="Verdana" w:hAnsi="Verdana"/>
-              <w:sz w:val="14"/>
-              <w:lang w:val="es-ES"/>
-            </w:rPr>
-            <w:t>Provider</w:t>
-          </w:r>
-          <w:proofErr w:type="spellEnd"/>
-          <w:r>
-            <w:rPr>
-              <w:rFonts w:ascii="Verdana" w:hAnsi="Verdana"/>
-              <w:sz w:val="14"/>
-              <w:lang w:val="es-ES"/>
-            </w:rPr>
-            <w:t xml:space="preserve"> (R.E.P.) ha sido revisada y aprobada por el Project Management </w:t>
-          </w:r>
-          <w:proofErr w:type="spellStart"/>
-          <w:r>
-            <w:rPr>
-              <w:rFonts w:ascii="Verdana" w:hAnsi="Verdana"/>
-              <w:sz w:val="14"/>
-              <w:lang w:val="es-ES"/>
-            </w:rPr>
-            <w:t>Institute</w:t>
-          </w:r>
-          <w:proofErr w:type="spellEnd"/>
-          <w:r>
-            <w:rPr>
-              <w:rFonts w:ascii="Verdana" w:hAnsi="Verdana"/>
-              <w:sz w:val="14"/>
-              <w:lang w:val="es-ES"/>
-            </w:rPr>
-            <w:t xml:space="preserve"> (PMI) para otorgar unidades de desarrollo profesional (</w:t>
-          </w:r>
-          <w:proofErr w:type="spellStart"/>
-          <w:r>
-            <w:rPr>
-              <w:rFonts w:ascii="Verdana" w:hAnsi="Verdana"/>
-              <w:sz w:val="14"/>
-              <w:lang w:val="es-ES"/>
-            </w:rPr>
-            <w:t>PDUs</w:t>
-          </w:r>
-          <w:proofErr w:type="spellEnd"/>
-          <w:r>
-            <w:rPr>
-              <w:rFonts w:ascii="Verdana" w:hAnsi="Verdana"/>
-              <w:sz w:val="14"/>
-              <w:lang w:val="es-ES"/>
-            </w:rPr>
-            <w:t xml:space="preserve">) por sus cursos. </w:t>
-          </w:r>
-          <w:proofErr w:type="spellStart"/>
-          <w:r>
-            <w:rPr>
-              <w:rFonts w:ascii="Verdana" w:hAnsi="Verdana"/>
-              <w:sz w:val="14"/>
-              <w:lang w:val="es-ES"/>
-            </w:rPr>
-            <w:t>Dharma</w:t>
-          </w:r>
-          <w:proofErr w:type="spellEnd"/>
-          <w:r>
-            <w:rPr>
-              <w:rFonts w:ascii="Verdana" w:hAnsi="Verdana"/>
-              <w:sz w:val="14"/>
-              <w:lang w:val="es-ES"/>
-            </w:rPr>
-            <w:t xml:space="preserve"> </w:t>
-          </w:r>
-          <w:proofErr w:type="spellStart"/>
-          <w:r>
-            <w:rPr>
-              <w:rFonts w:ascii="Verdana" w:hAnsi="Verdana"/>
-              <w:sz w:val="14"/>
-              <w:lang w:val="es-ES"/>
-            </w:rPr>
-            <w:t>Consulting</w:t>
-          </w:r>
-          <w:proofErr w:type="spellEnd"/>
-          <w:r>
-            <w:rPr>
-              <w:rFonts w:ascii="Verdana" w:hAnsi="Verdana"/>
-              <w:sz w:val="14"/>
-              <w:lang w:val="es-ES"/>
-            </w:rPr>
-            <w:t xml:space="preserve"> ha aceptado regirse por los criterios establecidos de aseguramiento de calidad del PMI</w:t>
-          </w:r>
-        </w:p>
-      </w:tc>
-    </w:tr>
-  </w:tbl>
-  <w:p>
-    <w:pPr>
-      <w:pStyle w:val="Piedepgina"/>
-      <w:rPr>
-        <w:lang w:val="es-ES"/>
-      </w:rPr>
-    </w:pPr>
-  </w:p>
-</w:ftr>
-</file>
-
 <file path=word/footnotes.xml><?xml version="1.0" encoding="utf-8"?>
-<w:footnotes xmlns:wpc="http://schemas.microsoft.com/office/word/2010/wordprocessingCanvas" xmlns:cx="http://schemas.microsoft.com/office/drawing/2014/chartex" xmlns:mc="http://schemas.openxmlformats.org/markup-compatibility/2006" xmlns:o="urn:schemas-microsoft-com:office:office" xmlns:r="http://schemas.openxmlformats.org/officeDocument/2006/relationships" xmlns:m="http://schemas.openxmlformats.org/officeDocument/2006/math" xmlns:v="urn:schemas-microsoft-com:vml" xmlns:wp14="http://schemas.microsoft.com/office/word/2010/wordprocessingDrawing" xmlns:wp="http://schemas.openxmlformats.org/drawingml/2006/wordprocessingDrawing" xmlns:w10="urn:schemas-microsoft-com:office:word" xmlns:w="http://schemas.openxmlformats.org/wordprocessingml/2006/main" xmlns:w14="http://schemas.microsoft.com/office/word/2010/wordml" xmlns:w15="http://schemas.microsoft.com/office/word/2012/wordml" xmlns:w16se="http://schemas.microsoft.com/office/word/2015/wordml/symex" xmlns:wpg="http://schemas.microsoft.com/office/word/2010/wordprocessingGroup" xmlns:wpi="http://schemas.microsoft.com/office/word/2010/wordprocessingInk" xmlns:wne="http://schemas.microsoft.com/office/word/2006/wordml" xmlns:wps="http://schemas.microsoft.com/office/word/2010/wordprocessingShape" mc:Ignorable="w14 w15 w16se wp14">
+<w:footnotes xmlns:wpc="http://schemas.microsoft.com/office/word/2010/wordprocessingCanvas" xmlns:cx="http://schemas.microsoft.com/office/drawing/2014/chartex" xmlns:cx1="http://schemas.microsoft.com/office/drawing/2015/9/8/chartex" xmlns:cx2="http://schemas.microsoft.com/office/drawing/2015/10/21/chartex" xmlns:cx3="http://schemas.microsoft.com/office/drawing/2016/5/9/chartex" xmlns:cx4="http://schemas.microsoft.com/office/drawing/2016/5/10/chartex" xmlns:cx5="http://schemas.microsoft.com/office/drawing/2016/5/11/chartex" xmlns:cx6="http://schemas.microsoft.com/office/drawing/2016/5/12/chartex" xmlns:cx7="http://schemas.microsoft.com/office/drawing/2016/5/13/chartex" xmlns:cx8="http://schemas.microsoft.com/office/drawing/2016/5/14/chartex" xmlns:mc="http://schemas.openxmlformats.org/markup-compatibility/2006" xmlns:aink="http://schemas.microsoft.com/office/drawing/2016/ink" xmlns:am3d="http://schemas.microsoft.com/office/drawing/2017/model3d" xmlns:o="urn:schemas-microsoft-com:office:office" xmlns:r="http://schemas.openxmlformats.org/officeDocument/2006/relationships" xmlns:m="http://schemas.openxmlformats.org/officeDocument/2006/math" xmlns:v="urn:schemas-microsoft-com:vml" xmlns:wp14="http://schemas.microsoft.com/office/word/2010/wordprocessingDrawing" xmlns:wp="http://schemas.openxmlformats.org/drawingml/2006/wordprocessingDrawing" xmlns:w10="urn:schemas-microsoft-com:office:word" xmlns:w="http://schemas.openxmlformats.org/wordprocessingml/2006/main" xmlns:w14="http://schemas.microsoft.com/office/word/2010/wordml" xmlns:w15="http://schemas.microsoft.com/office/word/2012/wordml" xmlns:w16cex="http://schemas.microsoft.com/office/word/2018/wordml/cex" xmlns:w16cid="http://schemas.microsoft.com/office/word/2016/wordml/cid" xmlns:w16="http://schemas.microsoft.com/office/word/2018/wordml" xmlns:w16se="http://schemas.microsoft.com/office/word/2015/wordml/symex" xmlns:wpg="http://schemas.microsoft.com/office/word/2010/wordprocessingGroup" xmlns:wpi="http://schemas.microsoft.com/office/word/2010/wordprocessingInk" xmlns:wne="http://schemas.microsoft.com/office/word/2006/wordml" xmlns:wps="http://schemas.microsoft.com/office/word/2010/wordprocessingShape" mc:Ignorable="w14 w15 w16se w16cid w16 w16cex wp14">
   <w:footnote w:type="separator" w:id="-1">
     <w:p>
       <w:pPr>
@@ -4170,7 +4934,7 @@
 </file>
 
 <file path=word/header1.xml><?xml version="1.0" encoding="utf-8"?>
-<w:hdr xmlns:wpc="http://schemas.microsoft.com/office/word/2010/wordprocessingCanvas" xmlns:cx="http://schemas.microsoft.com/office/drawing/2014/chartex" xmlns:mc="http://schemas.openxmlformats.org/markup-compatibility/2006" xmlns:o="urn:schemas-microsoft-com:office:office" xmlns:r="http://schemas.openxmlformats.org/officeDocument/2006/relationships" xmlns:m="http://schemas.openxmlformats.org/officeDocument/2006/math" xmlns:v="urn:schemas-microsoft-com:vml" xmlns:wp14="http://schemas.microsoft.com/office/word/2010/wordprocessingDrawing" xmlns:wp="http://schemas.openxmlformats.org/drawingml/2006/wordprocessingDrawing" xmlns:w10="urn:schemas-microsoft-com:office:word" xmlns:w="http://schemas.openxmlformats.org/wordprocessingml/2006/main" xmlns:w14="http://schemas.microsoft.com/office/word/2010/wordml" xmlns:w15="http://schemas.microsoft.com/office/word/2012/wordml" xmlns:w16se="http://schemas.microsoft.com/office/word/2015/wordml/symex" xmlns:wpg="http://schemas.microsoft.com/office/word/2010/wordprocessingGroup" xmlns:wpi="http://schemas.microsoft.com/office/word/2010/wordprocessingInk" xmlns:wne="http://schemas.microsoft.com/office/word/2006/wordml" xmlns:wps="http://schemas.microsoft.com/office/word/2010/wordprocessingShape" mc:Ignorable="w14 w15 w16se wp14">
+<w:hdr xmlns:wpc="http://schemas.microsoft.com/office/word/2010/wordprocessingCanvas" xmlns:cx="http://schemas.microsoft.com/office/drawing/2014/chartex" xmlns:cx1="http://schemas.microsoft.com/office/drawing/2015/9/8/chartex" xmlns:cx2="http://schemas.microsoft.com/office/drawing/2015/10/21/chartex" xmlns:cx3="http://schemas.microsoft.com/office/drawing/2016/5/9/chartex" xmlns:cx4="http://schemas.microsoft.com/office/drawing/2016/5/10/chartex" xmlns:cx5="http://schemas.microsoft.com/office/drawing/2016/5/11/chartex" xmlns:cx6="http://schemas.microsoft.com/office/drawing/2016/5/12/chartex" xmlns:cx7="http://schemas.microsoft.com/office/drawing/2016/5/13/chartex" xmlns:cx8="http://schemas.microsoft.com/office/drawing/2016/5/14/chartex" xmlns:mc="http://schemas.openxmlformats.org/markup-compatibility/2006" xmlns:aink="http://schemas.microsoft.com/office/drawing/2016/ink" xmlns:am3d="http://schemas.microsoft.com/office/drawing/2017/model3d" xmlns:o="urn:schemas-microsoft-com:office:office" xmlns:r="http://schemas.openxmlformats.org/officeDocument/2006/relationships" xmlns:m="http://schemas.openxmlformats.org/officeDocument/2006/math" xmlns:v="urn:schemas-microsoft-com:vml" xmlns:wp14="http://schemas.microsoft.com/office/word/2010/wordprocessingDrawing" xmlns:wp="http://schemas.openxmlformats.org/drawingml/2006/wordprocessingDrawing" xmlns:w10="urn:schemas-microsoft-com:office:word" xmlns:w="http://schemas.openxmlformats.org/wordprocessingml/2006/main" xmlns:w14="http://schemas.microsoft.com/office/word/2010/wordml" xmlns:w15="http://schemas.microsoft.com/office/word/2012/wordml" xmlns:w16cex="http://schemas.microsoft.com/office/word/2018/wordml/cex" xmlns:w16cid="http://schemas.microsoft.com/office/word/2016/wordml/cid" xmlns:w16="http://schemas.microsoft.com/office/word/2018/wordml" xmlns:w16se="http://schemas.microsoft.com/office/word/2015/wordml/symex" xmlns:wpg="http://schemas.microsoft.com/office/word/2010/wordprocessingGroup" xmlns:wpi="http://schemas.microsoft.com/office/word/2010/wordprocessingInk" xmlns:wne="http://schemas.microsoft.com/office/word/2006/wordml" xmlns:wps="http://schemas.microsoft.com/office/word/2010/wordprocessingShape" mc:Ignorable="w14 w15 w16se w16cid w16 w16cex wp14">
   <w:p>
     <w:pPr>
       <w:pStyle w:val="Encabezado"/>
@@ -4184,7 +4948,7 @@
         <w:noProof/>
         <w:lang w:val="es-PE" w:eastAsia="es-PE"/>
       </w:rPr>
-      <w:pict>
+      <w:pict w14:anchorId="0EDA64F4">
         <v:shapetype id="_x0000_t75" coordsize="21600,21600" o:spt="75" o:preferrelative="t" path="m@4@5l@4@11@9@11@9@5xe" filled="f" stroked="f">
           <v:stroke joinstyle="miter"/>
           <v:formulas>
@@ -4204,7 +4968,7 @@
           <v:path o:extrusionok="f" gradientshapeok="t" o:connecttype="rect"/>
           <o:lock v:ext="edit" aspectratio="t"/>
         </v:shapetype>
-        <v:shape id="WordPictureWatermark88384985" o:spid="_x0000_s7170" type="#_x0000_t75" style="position:absolute;margin-left:0;margin-top:0;width:671.45pt;height:117.55pt;z-index:-251657216;mso-position-horizontal:center;mso-position-horizontal-relative:margin;mso-position-vertical:center;mso-position-vertical-relative:margin" o:allowincell="f">
+        <v:shape id="WordPictureWatermark88384985" o:spid="_x0000_s2050" type="#_x0000_t75" style="position:absolute;margin-left:0;margin-top:0;width:671.45pt;height:117.55pt;z-index:-251657216;mso-position-horizontal:center;mso-position-horizontal-relative:margin;mso-position-vertical:center;mso-position-vertical-relative:margin" o:allowincell="f">
           <v:imagedata r:id="rId1" o:title="Marca Agua" gain="19661f" blacklevel="22938f"/>
           <w10:wrap anchorx="margin" anchory="margin"/>
         </v:shape>
@@ -4239,7 +5003,7 @@
 </file>
 
 <file path=word/header2.xml><?xml version="1.0" encoding="utf-8"?>
-<w:hdr xmlns:wpc="http://schemas.microsoft.com/office/word/2010/wordprocessingCanvas" xmlns:cx="http://schemas.microsoft.com/office/drawing/2014/chartex" xmlns:mc="http://schemas.openxmlformats.org/markup-compatibility/2006" xmlns:o="urn:schemas-microsoft-com:office:office" xmlns:r="http://schemas.openxmlformats.org/officeDocument/2006/relationships" xmlns:m="http://schemas.openxmlformats.org/officeDocument/2006/math" xmlns:v="urn:schemas-microsoft-com:vml" xmlns:wp14="http://schemas.microsoft.com/office/word/2010/wordprocessingDrawing" xmlns:wp="http://schemas.openxmlformats.org/drawingml/2006/wordprocessingDrawing" xmlns:w10="urn:schemas-microsoft-com:office:word" xmlns:w="http://schemas.openxmlformats.org/wordprocessingml/2006/main" xmlns:w14="http://schemas.microsoft.com/office/word/2010/wordml" xmlns:w15="http://schemas.microsoft.com/office/word/2012/wordml" xmlns:w16se="http://schemas.microsoft.com/office/word/2015/wordml/symex" xmlns:wpg="http://schemas.microsoft.com/office/word/2010/wordprocessingGroup" xmlns:wpi="http://schemas.microsoft.com/office/word/2010/wordprocessingInk" xmlns:wne="http://schemas.microsoft.com/office/word/2006/wordml" xmlns:wps="http://schemas.microsoft.com/office/word/2010/wordprocessingShape" mc:Ignorable="w14 w15 w16se wp14">
+<w:hdr xmlns:wpc="http://schemas.microsoft.com/office/word/2010/wordprocessingCanvas" xmlns:cx="http://schemas.microsoft.com/office/drawing/2014/chartex" xmlns:cx1="http://schemas.microsoft.com/office/drawing/2015/9/8/chartex" xmlns:cx2="http://schemas.microsoft.com/office/drawing/2015/10/21/chartex" xmlns:cx3="http://schemas.microsoft.com/office/drawing/2016/5/9/chartex" xmlns:cx4="http://schemas.microsoft.com/office/drawing/2016/5/10/chartex" xmlns:cx5="http://schemas.microsoft.com/office/drawing/2016/5/11/chartex" xmlns:cx6="http://schemas.microsoft.com/office/drawing/2016/5/12/chartex" xmlns:cx7="http://schemas.microsoft.com/office/drawing/2016/5/13/chartex" xmlns:cx8="http://schemas.microsoft.com/office/drawing/2016/5/14/chartex" xmlns:mc="http://schemas.openxmlformats.org/markup-compatibility/2006" xmlns:aink="http://schemas.microsoft.com/office/drawing/2016/ink" xmlns:am3d="http://schemas.microsoft.com/office/drawing/2017/model3d" xmlns:o="urn:schemas-microsoft-com:office:office" xmlns:r="http://schemas.openxmlformats.org/officeDocument/2006/relationships" xmlns:m="http://schemas.openxmlformats.org/officeDocument/2006/math" xmlns:v="urn:schemas-microsoft-com:vml" xmlns:wp14="http://schemas.microsoft.com/office/word/2010/wordprocessingDrawing" xmlns:wp="http://schemas.openxmlformats.org/drawingml/2006/wordprocessingDrawing" xmlns:w10="urn:schemas-microsoft-com:office:word" xmlns:w="http://schemas.openxmlformats.org/wordprocessingml/2006/main" xmlns:w14="http://schemas.microsoft.com/office/word/2010/wordml" xmlns:w15="http://schemas.microsoft.com/office/word/2012/wordml" xmlns:w16cex="http://schemas.microsoft.com/office/word/2018/wordml/cex" xmlns:w16cid="http://schemas.microsoft.com/office/word/2016/wordml/cid" xmlns:w16="http://schemas.microsoft.com/office/word/2018/wordml" xmlns:w16se="http://schemas.microsoft.com/office/word/2015/wordml/symex" xmlns:wpg="http://schemas.microsoft.com/office/word/2010/wordprocessingGroup" xmlns:wpi="http://schemas.microsoft.com/office/word/2010/wordprocessingInk" xmlns:wne="http://schemas.microsoft.com/office/word/2006/wordml" xmlns:wps="http://schemas.microsoft.com/office/word/2010/wordprocessingShape" mc:Ignorable="w14 w15 w16se w16cid w16 w16cex wp14">
   <w:tbl>
     <w:tblPr>
       <w:tblW w:w="13433" w:type="dxa"/>
@@ -4279,60 +5043,6 @@
               <w:lang w:val="es-ES" w:eastAsia="en-US"/>
             </w:rPr>
           </w:pPr>
-          <w:r>
-            <w:rPr>
-              <w:noProof/>
-              <w:lang w:val="es-PE" w:eastAsia="es-PE"/>
-            </w:rPr>
-            <w:drawing>
-              <wp:inline distT="0" distB="0" distL="0" distR="0" wp14:anchorId="503F3E7D" wp14:editId="254D2D16">
-                <wp:extent cx="1924050" cy="438150"/>
-                <wp:effectExtent l="0" t="0" r="0" b="0"/>
-                <wp:docPr id="4" name="Imagen 6" descr="CA 1"/>
-                <wp:cNvGraphicFramePr>
-                  <a:graphicFrameLocks xmlns:a="http://schemas.openxmlformats.org/drawingml/2006/main" noChangeAspect="1"/>
-                </wp:cNvGraphicFramePr>
-                <a:graphic xmlns:a="http://schemas.openxmlformats.org/drawingml/2006/main">
-                  <a:graphicData uri="http://schemas.openxmlformats.org/drawingml/2006/picture">
-                    <pic:pic xmlns:pic="http://schemas.openxmlformats.org/drawingml/2006/picture">
-                      <pic:nvPicPr>
-                        <pic:cNvPr id="0" name="Imagen 6" descr="CA 1"/>
-                        <pic:cNvPicPr>
-                          <a:picLocks noChangeAspect="1" noChangeArrowheads="1"/>
-                        </pic:cNvPicPr>
-                      </pic:nvPicPr>
-                      <pic:blipFill>
-                        <a:blip r:embed="rId1">
-                          <a:extLst>
-                            <a:ext uri="{28A0092B-C50C-407E-A947-70E740481C1C}">
-                              <a14:useLocalDpi xmlns:a14="http://schemas.microsoft.com/office/drawing/2010/main" val="0"/>
-                            </a:ext>
-                          </a:extLst>
-                        </a:blip>
-                        <a:srcRect/>
-                        <a:stretch>
-                          <a:fillRect/>
-                        </a:stretch>
-                      </pic:blipFill>
-                      <pic:spPr bwMode="auto">
-                        <a:xfrm>
-                          <a:off x="0" y="0"/>
-                          <a:ext cx="1924050" cy="438150"/>
-                        </a:xfrm>
-                        <a:prstGeom prst="rect">
-                          <a:avLst/>
-                        </a:prstGeom>
-                        <a:noFill/>
-                        <a:ln>
-                          <a:noFill/>
-                        </a:ln>
-                      </pic:spPr>
-                    </pic:pic>
-                  </a:graphicData>
-                </a:graphic>
-              </wp:inline>
-            </w:drawing>
-          </w:r>
         </w:p>
       </w:tc>
       <w:tc>
@@ -4368,60 +5078,6 @@
             <w:pStyle w:val="Encabezado"/>
             <w:jc w:val="center"/>
           </w:pPr>
-          <w:r>
-            <w:rPr>
-              <w:noProof/>
-              <w:lang w:val="es-PE" w:eastAsia="es-PE"/>
-            </w:rPr>
-            <w:drawing>
-              <wp:inline distT="0" distB="0" distL="0" distR="0" wp14:anchorId="1CC75925" wp14:editId="26B3A41B">
-                <wp:extent cx="933450" cy="409575"/>
-                <wp:effectExtent l="0" t="0" r="0" b="9525"/>
-                <wp:docPr id="5" name="Imagen 5" descr="SCRUMstudy-Partner-Logo"/>
-                <wp:cNvGraphicFramePr>
-                  <a:graphicFrameLocks xmlns:a="http://schemas.openxmlformats.org/drawingml/2006/main" noChangeAspect="1"/>
-                </wp:cNvGraphicFramePr>
-                <a:graphic xmlns:a="http://schemas.openxmlformats.org/drawingml/2006/main">
-                  <a:graphicData uri="http://schemas.openxmlformats.org/drawingml/2006/picture">
-                    <pic:pic xmlns:pic="http://schemas.openxmlformats.org/drawingml/2006/picture">
-                      <pic:nvPicPr>
-                        <pic:cNvPr id="0" name="Imagen 5" descr="SCRUMstudy-Partner-Logo"/>
-                        <pic:cNvPicPr>
-                          <a:picLocks noChangeAspect="1" noChangeArrowheads="1"/>
-                        </pic:cNvPicPr>
-                      </pic:nvPicPr>
-                      <pic:blipFill>
-                        <a:blip r:embed="rId2">
-                          <a:extLst>
-                            <a:ext uri="{28A0092B-C50C-407E-A947-70E740481C1C}">
-                              <a14:useLocalDpi xmlns:a14="http://schemas.microsoft.com/office/drawing/2010/main" val="0"/>
-                            </a:ext>
-                          </a:extLst>
-                        </a:blip>
-                        <a:srcRect/>
-                        <a:stretch>
-                          <a:fillRect/>
-                        </a:stretch>
-                      </pic:blipFill>
-                      <pic:spPr bwMode="auto">
-                        <a:xfrm>
-                          <a:off x="0" y="0"/>
-                          <a:ext cx="933450" cy="409575"/>
-                        </a:xfrm>
-                        <a:prstGeom prst="rect">
-                          <a:avLst/>
-                        </a:prstGeom>
-                        <a:noFill/>
-                        <a:ln>
-                          <a:noFill/>
-                        </a:ln>
-                      </pic:spPr>
-                    </pic:pic>
-                  </a:graphicData>
-                </a:graphic>
-              </wp:inline>
-            </w:drawing>
-          </w:r>
         </w:p>
       </w:tc>
       <w:tc>
@@ -4440,60 +5096,6 @@
             <w:pStyle w:val="Encabezado"/>
             <w:jc w:val="right"/>
           </w:pPr>
-          <w:r>
-            <w:rPr>
-              <w:noProof/>
-              <w:lang w:val="es-PE" w:eastAsia="es-PE"/>
-            </w:rPr>
-            <w:drawing>
-              <wp:inline distT="0" distB="0" distL="0" distR="0" wp14:anchorId="54AB541C" wp14:editId="4BC687C5">
-                <wp:extent cx="866775" cy="409575"/>
-                <wp:effectExtent l="0" t="0" r="9525" b="9525"/>
-                <wp:docPr id="6" name="Imagen 4" descr="REPsmall"/>
-                <wp:cNvGraphicFramePr>
-                  <a:graphicFrameLocks xmlns:a="http://schemas.openxmlformats.org/drawingml/2006/main" noChangeAspect="1"/>
-                </wp:cNvGraphicFramePr>
-                <a:graphic xmlns:a="http://schemas.openxmlformats.org/drawingml/2006/main">
-                  <a:graphicData uri="http://schemas.openxmlformats.org/drawingml/2006/picture">
-                    <pic:pic xmlns:pic="http://schemas.openxmlformats.org/drawingml/2006/picture">
-                      <pic:nvPicPr>
-                        <pic:cNvPr id="0" name="Imagen 4" descr="REPsmall"/>
-                        <pic:cNvPicPr>
-                          <a:picLocks noChangeAspect="1" noChangeArrowheads="1"/>
-                        </pic:cNvPicPr>
-                      </pic:nvPicPr>
-                      <pic:blipFill>
-                        <a:blip r:embed="rId3">
-                          <a:extLst>
-                            <a:ext uri="{28A0092B-C50C-407E-A947-70E740481C1C}">
-                              <a14:useLocalDpi xmlns:a14="http://schemas.microsoft.com/office/drawing/2010/main" val="0"/>
-                            </a:ext>
-                          </a:extLst>
-                        </a:blip>
-                        <a:srcRect/>
-                        <a:stretch>
-                          <a:fillRect/>
-                        </a:stretch>
-                      </pic:blipFill>
-                      <pic:spPr bwMode="auto">
-                        <a:xfrm>
-                          <a:off x="0" y="0"/>
-                          <a:ext cx="866775" cy="409575"/>
-                        </a:xfrm>
-                        <a:prstGeom prst="rect">
-                          <a:avLst/>
-                        </a:prstGeom>
-                        <a:noFill/>
-                        <a:ln>
-                          <a:noFill/>
-                        </a:ln>
-                      </pic:spPr>
-                    </pic:pic>
-                  </a:graphicData>
-                </a:graphic>
-              </wp:inline>
-            </w:drawing>
-          </w:r>
         </w:p>
       </w:tc>
     </w:tr>
@@ -4540,43 +5142,12 @@
     <w:pPr>
       <w:pStyle w:val="Encabezado"/>
     </w:pPr>
-    <w:r>
-      <w:rPr>
-        <w:noProof/>
-        <w:lang w:val="es-PE" w:eastAsia="es-PE"/>
-      </w:rPr>
-      <w:pict>
-        <v:shapetype id="_x0000_t75" coordsize="21600,21600" o:spt="75" o:preferrelative="t" path="m@4@5l@4@11@9@11@9@5xe" filled="f" stroked="f">
-          <v:stroke joinstyle="miter"/>
-          <v:formulas>
-            <v:f eqn="if lineDrawn pixelLineWidth 0"/>
-            <v:f eqn="sum @0 1 0"/>
-            <v:f eqn="sum 0 0 @1"/>
-            <v:f eqn="prod @2 1 2"/>
-            <v:f eqn="prod @3 21600 pixelWidth"/>
-            <v:f eqn="prod @3 21600 pixelHeight"/>
-            <v:f eqn="sum @0 0 1"/>
-            <v:f eqn="prod @6 1 2"/>
-            <v:f eqn="prod @7 21600 pixelWidth"/>
-            <v:f eqn="sum @8 21600 0"/>
-            <v:f eqn="prod @7 21600 pixelHeight"/>
-            <v:f eqn="sum @10 21600 0"/>
-          </v:formulas>
-          <v:path o:extrusionok="f" gradientshapeok="t" o:connecttype="rect"/>
-          <o:lock v:ext="edit" aspectratio="t"/>
-        </v:shapetype>
-        <v:shape id="WordPictureWatermark88384986" o:spid="_x0000_s7171" type="#_x0000_t75" style="position:absolute;margin-left:0;margin-top:0;width:671.45pt;height:117.55pt;z-index:-251656192;mso-position-horizontal:center;mso-position-horizontal-relative:margin;mso-position-vertical:center;mso-position-vertical-relative:margin" o:allowincell="f">
-          <v:imagedata r:id="rId4" o:title="Marca Agua" gain="19661f" blacklevel="22938f"/>
-          <w10:wrap anchorx="margin" anchory="margin"/>
-        </v:shape>
-      </w:pict>
-    </w:r>
   </w:p>
 </w:hdr>
 </file>
 
 <file path=word/header3.xml><?xml version="1.0" encoding="utf-8"?>
-<w:hdr xmlns:wpc="http://schemas.microsoft.com/office/word/2010/wordprocessingCanvas" xmlns:cx="http://schemas.microsoft.com/office/drawing/2014/chartex" xmlns:mc="http://schemas.openxmlformats.org/markup-compatibility/2006" xmlns:o="urn:schemas-microsoft-com:office:office" xmlns:r="http://schemas.openxmlformats.org/officeDocument/2006/relationships" xmlns:m="http://schemas.openxmlformats.org/officeDocument/2006/math" xmlns:v="urn:schemas-microsoft-com:vml" xmlns:wp14="http://schemas.microsoft.com/office/word/2010/wordprocessingDrawing" xmlns:wp="http://schemas.openxmlformats.org/drawingml/2006/wordprocessingDrawing" xmlns:w10="urn:schemas-microsoft-com:office:word" xmlns:w="http://schemas.openxmlformats.org/wordprocessingml/2006/main" xmlns:w14="http://schemas.microsoft.com/office/word/2010/wordml" xmlns:w15="http://schemas.microsoft.com/office/word/2012/wordml" xmlns:w16se="http://schemas.microsoft.com/office/word/2015/wordml/symex" xmlns:wpg="http://schemas.microsoft.com/office/word/2010/wordprocessingGroup" xmlns:wpi="http://schemas.microsoft.com/office/word/2010/wordprocessingInk" xmlns:wne="http://schemas.microsoft.com/office/word/2006/wordml" xmlns:wps="http://schemas.microsoft.com/office/word/2010/wordprocessingShape" mc:Ignorable="w14 w15 w16se wp14">
+<w:hdr xmlns:wpc="http://schemas.microsoft.com/office/word/2010/wordprocessingCanvas" xmlns:cx="http://schemas.microsoft.com/office/drawing/2014/chartex" xmlns:cx1="http://schemas.microsoft.com/office/drawing/2015/9/8/chartex" xmlns:cx2="http://schemas.microsoft.com/office/drawing/2015/10/21/chartex" xmlns:cx3="http://schemas.microsoft.com/office/drawing/2016/5/9/chartex" xmlns:cx4="http://schemas.microsoft.com/office/drawing/2016/5/10/chartex" xmlns:cx5="http://schemas.microsoft.com/office/drawing/2016/5/11/chartex" xmlns:cx6="http://schemas.microsoft.com/office/drawing/2016/5/12/chartex" xmlns:cx7="http://schemas.microsoft.com/office/drawing/2016/5/13/chartex" xmlns:cx8="http://schemas.microsoft.com/office/drawing/2016/5/14/chartex" xmlns:mc="http://schemas.openxmlformats.org/markup-compatibility/2006" xmlns:aink="http://schemas.microsoft.com/office/drawing/2016/ink" xmlns:am3d="http://schemas.microsoft.com/office/drawing/2017/model3d" xmlns:o="urn:schemas-microsoft-com:office:office" xmlns:r="http://schemas.openxmlformats.org/officeDocument/2006/relationships" xmlns:m="http://schemas.openxmlformats.org/officeDocument/2006/math" xmlns:v="urn:schemas-microsoft-com:vml" xmlns:wp14="http://schemas.microsoft.com/office/word/2010/wordprocessingDrawing" xmlns:wp="http://schemas.openxmlformats.org/drawingml/2006/wordprocessingDrawing" xmlns:w10="urn:schemas-microsoft-com:office:word" xmlns:w="http://schemas.openxmlformats.org/wordprocessingml/2006/main" xmlns:w14="http://schemas.microsoft.com/office/word/2010/wordml" xmlns:w15="http://schemas.microsoft.com/office/word/2012/wordml" xmlns:w16cex="http://schemas.microsoft.com/office/word/2018/wordml/cex" xmlns:w16cid="http://schemas.microsoft.com/office/word/2016/wordml/cid" xmlns:w16="http://schemas.microsoft.com/office/word/2018/wordml" xmlns:w16se="http://schemas.microsoft.com/office/word/2015/wordml/symex" xmlns:wpg="http://schemas.microsoft.com/office/word/2010/wordprocessingGroup" xmlns:wpi="http://schemas.microsoft.com/office/word/2010/wordprocessingInk" xmlns:wne="http://schemas.microsoft.com/office/word/2006/wordml" xmlns:wps="http://schemas.microsoft.com/office/word/2010/wordprocessingShape" mc:Ignorable="w14 w15 w16se w16cid w16 w16cex wp14">
   <w:tbl>
     <w:tblPr>
       <w:tblW w:w="13433" w:type="dxa"/>
@@ -4616,60 +5187,6 @@
               <w:lang w:val="es-ES" w:eastAsia="en-US"/>
             </w:rPr>
           </w:pPr>
-          <w:r>
-            <w:rPr>
-              <w:noProof/>
-              <w:lang w:val="es-PE" w:eastAsia="es-PE"/>
-            </w:rPr>
-            <w:drawing>
-              <wp:inline distT="0" distB="0" distL="0" distR="0">
-                <wp:extent cx="1924050" cy="438150"/>
-                <wp:effectExtent l="0" t="0" r="0" b="0"/>
-                <wp:docPr id="15" name="Imagen 6" descr="CA 1"/>
-                <wp:cNvGraphicFramePr>
-                  <a:graphicFrameLocks xmlns:a="http://schemas.openxmlformats.org/drawingml/2006/main" noChangeAspect="1"/>
-                </wp:cNvGraphicFramePr>
-                <a:graphic xmlns:a="http://schemas.openxmlformats.org/drawingml/2006/main">
-                  <a:graphicData uri="http://schemas.openxmlformats.org/drawingml/2006/picture">
-                    <pic:pic xmlns:pic="http://schemas.openxmlformats.org/drawingml/2006/picture">
-                      <pic:nvPicPr>
-                        <pic:cNvPr id="0" name="Imagen 6" descr="CA 1"/>
-                        <pic:cNvPicPr>
-                          <a:picLocks noChangeAspect="1" noChangeArrowheads="1"/>
-                        </pic:cNvPicPr>
-                      </pic:nvPicPr>
-                      <pic:blipFill>
-                        <a:blip r:embed="rId1">
-                          <a:extLst>
-                            <a:ext uri="{28A0092B-C50C-407E-A947-70E740481C1C}">
-                              <a14:useLocalDpi xmlns:a14="http://schemas.microsoft.com/office/drawing/2010/main" val="0"/>
-                            </a:ext>
-                          </a:extLst>
-                        </a:blip>
-                        <a:srcRect/>
-                        <a:stretch>
-                          <a:fillRect/>
-                        </a:stretch>
-                      </pic:blipFill>
-                      <pic:spPr bwMode="auto">
-                        <a:xfrm>
-                          <a:off x="0" y="0"/>
-                          <a:ext cx="1924050" cy="438150"/>
-                        </a:xfrm>
-                        <a:prstGeom prst="rect">
-                          <a:avLst/>
-                        </a:prstGeom>
-                        <a:noFill/>
-                        <a:ln>
-                          <a:noFill/>
-                        </a:ln>
-                      </pic:spPr>
-                    </pic:pic>
-                  </a:graphicData>
-                </a:graphic>
-              </wp:inline>
-            </w:drawing>
-          </w:r>
         </w:p>
       </w:tc>
       <w:tc>
@@ -4705,60 +5222,6 @@
             <w:pStyle w:val="Encabezado"/>
             <w:jc w:val="center"/>
           </w:pPr>
-          <w:r>
-            <w:rPr>
-              <w:noProof/>
-              <w:lang w:val="es-PE" w:eastAsia="es-PE"/>
-            </w:rPr>
-            <w:drawing>
-              <wp:inline distT="0" distB="0" distL="0" distR="0">
-                <wp:extent cx="933450" cy="409575"/>
-                <wp:effectExtent l="0" t="0" r="0" b="9525"/>
-                <wp:docPr id="14" name="Imagen 5" descr="SCRUMstudy-Partner-Logo"/>
-                <wp:cNvGraphicFramePr>
-                  <a:graphicFrameLocks xmlns:a="http://schemas.openxmlformats.org/drawingml/2006/main" noChangeAspect="1"/>
-                </wp:cNvGraphicFramePr>
-                <a:graphic xmlns:a="http://schemas.openxmlformats.org/drawingml/2006/main">
-                  <a:graphicData uri="http://schemas.openxmlformats.org/drawingml/2006/picture">
-                    <pic:pic xmlns:pic="http://schemas.openxmlformats.org/drawingml/2006/picture">
-                      <pic:nvPicPr>
-                        <pic:cNvPr id="0" name="Imagen 5" descr="SCRUMstudy-Partner-Logo"/>
-                        <pic:cNvPicPr>
-                          <a:picLocks noChangeAspect="1" noChangeArrowheads="1"/>
-                        </pic:cNvPicPr>
-                      </pic:nvPicPr>
-                      <pic:blipFill>
-                        <a:blip r:embed="rId2">
-                          <a:extLst>
-                            <a:ext uri="{28A0092B-C50C-407E-A947-70E740481C1C}">
-                              <a14:useLocalDpi xmlns:a14="http://schemas.microsoft.com/office/drawing/2010/main" val="0"/>
-                            </a:ext>
-                          </a:extLst>
-                        </a:blip>
-                        <a:srcRect/>
-                        <a:stretch>
-                          <a:fillRect/>
-                        </a:stretch>
-                      </pic:blipFill>
-                      <pic:spPr bwMode="auto">
-                        <a:xfrm>
-                          <a:off x="0" y="0"/>
-                          <a:ext cx="933450" cy="409575"/>
-                        </a:xfrm>
-                        <a:prstGeom prst="rect">
-                          <a:avLst/>
-                        </a:prstGeom>
-                        <a:noFill/>
-                        <a:ln>
-                          <a:noFill/>
-                        </a:ln>
-                      </pic:spPr>
-                    </pic:pic>
-                  </a:graphicData>
-                </a:graphic>
-              </wp:inline>
-            </w:drawing>
-          </w:r>
         </w:p>
       </w:tc>
       <w:tc>
@@ -4777,60 +5240,6 @@
             <w:pStyle w:val="Encabezado"/>
             <w:jc w:val="right"/>
           </w:pPr>
-          <w:r>
-            <w:rPr>
-              <w:noProof/>
-              <w:lang w:val="es-PE" w:eastAsia="es-PE"/>
-            </w:rPr>
-            <w:drawing>
-              <wp:inline distT="0" distB="0" distL="0" distR="0">
-                <wp:extent cx="866775" cy="409575"/>
-                <wp:effectExtent l="0" t="0" r="9525" b="9525"/>
-                <wp:docPr id="13" name="Imagen 4" descr="REPsmall"/>
-                <wp:cNvGraphicFramePr>
-                  <a:graphicFrameLocks xmlns:a="http://schemas.openxmlformats.org/drawingml/2006/main" noChangeAspect="1"/>
-                </wp:cNvGraphicFramePr>
-                <a:graphic xmlns:a="http://schemas.openxmlformats.org/drawingml/2006/main">
-                  <a:graphicData uri="http://schemas.openxmlformats.org/drawingml/2006/picture">
-                    <pic:pic xmlns:pic="http://schemas.openxmlformats.org/drawingml/2006/picture">
-                      <pic:nvPicPr>
-                        <pic:cNvPr id="0" name="Imagen 4" descr="REPsmall"/>
-                        <pic:cNvPicPr>
-                          <a:picLocks noChangeAspect="1" noChangeArrowheads="1"/>
-                        </pic:cNvPicPr>
-                      </pic:nvPicPr>
-                      <pic:blipFill>
-                        <a:blip r:embed="rId3">
-                          <a:extLst>
-                            <a:ext uri="{28A0092B-C50C-407E-A947-70E740481C1C}">
-                              <a14:useLocalDpi xmlns:a14="http://schemas.microsoft.com/office/drawing/2010/main" val="0"/>
-                            </a:ext>
-                          </a:extLst>
-                        </a:blip>
-                        <a:srcRect/>
-                        <a:stretch>
-                          <a:fillRect/>
-                        </a:stretch>
-                      </pic:blipFill>
-                      <pic:spPr bwMode="auto">
-                        <a:xfrm>
-                          <a:off x="0" y="0"/>
-                          <a:ext cx="866775" cy="409575"/>
-                        </a:xfrm>
-                        <a:prstGeom prst="rect">
-                          <a:avLst/>
-                        </a:prstGeom>
-                        <a:noFill/>
-                        <a:ln>
-                          <a:noFill/>
-                        </a:ln>
-                      </pic:spPr>
-                    </pic:pic>
-                  </a:graphicData>
-                </a:graphic>
-              </wp:inline>
-            </w:drawing>
-          </w:r>
         </w:p>
       </w:tc>
     </w:tr>
@@ -4886,43 +5295,12 @@
     <w:pPr>
       <w:pStyle w:val="Encabezado"/>
     </w:pPr>
-    <w:r>
-      <w:rPr>
-        <w:noProof/>
-        <w:lang w:val="es-PE" w:eastAsia="es-PE"/>
-      </w:rPr>
-      <w:pict>
-        <v:shapetype id="_x0000_t75" coordsize="21600,21600" o:spt="75" o:preferrelative="t" path="m@4@5l@4@11@9@11@9@5xe" filled="f" stroked="f">
-          <v:stroke joinstyle="miter"/>
-          <v:formulas>
-            <v:f eqn="if lineDrawn pixelLineWidth 0"/>
-            <v:f eqn="sum @0 1 0"/>
-            <v:f eqn="sum 0 0 @1"/>
-            <v:f eqn="prod @2 1 2"/>
-            <v:f eqn="prod @3 21600 pixelWidth"/>
-            <v:f eqn="prod @3 21600 pixelHeight"/>
-            <v:f eqn="sum @0 0 1"/>
-            <v:f eqn="prod @6 1 2"/>
-            <v:f eqn="prod @7 21600 pixelWidth"/>
-            <v:f eqn="sum @8 21600 0"/>
-            <v:f eqn="prod @7 21600 pixelHeight"/>
-            <v:f eqn="sum @10 21600 0"/>
-          </v:formulas>
-          <v:path o:extrusionok="f" gradientshapeok="t" o:connecttype="rect"/>
-          <o:lock v:ext="edit" aspectratio="t"/>
-        </v:shapetype>
-        <v:shape id="WordPictureWatermark88384984" o:spid="_x0000_s7169" type="#_x0000_t75" style="position:absolute;margin-left:0;margin-top:0;width:671.45pt;height:117.55pt;z-index:-251658240;mso-position-horizontal:center;mso-position-horizontal-relative:margin;mso-position-vertical:center;mso-position-vertical-relative:margin" o:allowincell="f">
-          <v:imagedata r:id="rId4" o:title="Marca Agua" gain="19661f" blacklevel="22938f"/>
-          <w10:wrap anchorx="margin" anchory="margin"/>
-        </v:shape>
-      </w:pict>
-    </w:r>
   </w:p>
 </w:hdr>
 </file>
 
 <file path=word/numbering.xml><?xml version="1.0" encoding="utf-8"?>
-<w:numbering xmlns:wpc="http://schemas.microsoft.com/office/word/2010/wordprocessingCanvas" xmlns:cx="http://schemas.microsoft.com/office/drawing/2014/chartex" xmlns:mc="http://schemas.openxmlformats.org/markup-compatibility/2006" xmlns:o="urn:schemas-microsoft-com:office:office" xmlns:r="http://schemas.openxmlformats.org/officeDocument/2006/relationships" xmlns:m="http://schemas.openxmlformats.org/officeDocument/2006/math" xmlns:v="urn:schemas-microsoft-com:vml" xmlns:wp14="http://schemas.microsoft.com/office/word/2010/wordprocessingDrawing" xmlns:wp="http://schemas.openxmlformats.org/drawingml/2006/wordprocessingDrawing" xmlns:w10="urn:schemas-microsoft-com:office:word" xmlns:w="http://schemas.openxmlformats.org/wordprocessingml/2006/main" xmlns:w14="http://schemas.microsoft.com/office/word/2010/wordml" xmlns:w15="http://schemas.microsoft.com/office/word/2012/wordml" xmlns:w16se="http://schemas.microsoft.com/office/word/2015/wordml/symex" xmlns:wpg="http://schemas.microsoft.com/office/word/2010/wordprocessingGroup" xmlns:wpi="http://schemas.microsoft.com/office/word/2010/wordprocessingInk" xmlns:wne="http://schemas.microsoft.com/office/word/2006/wordml" xmlns:wps="http://schemas.microsoft.com/office/word/2010/wordprocessingShape" mc:Ignorable="w14 w15 w16se wp14">
+<w:numbering xmlns:wpc="http://schemas.microsoft.com/office/word/2010/wordprocessingCanvas" xmlns:cx="http://schemas.microsoft.com/office/drawing/2014/chartex" xmlns:cx1="http://schemas.microsoft.com/office/drawing/2015/9/8/chartex" xmlns:cx2="http://schemas.microsoft.com/office/drawing/2015/10/21/chartex" xmlns:cx3="http://schemas.microsoft.com/office/drawing/2016/5/9/chartex" xmlns:cx4="http://schemas.microsoft.com/office/drawing/2016/5/10/chartex" xmlns:cx5="http://schemas.microsoft.com/office/drawing/2016/5/11/chartex" xmlns:cx6="http://schemas.microsoft.com/office/drawing/2016/5/12/chartex" xmlns:cx7="http://schemas.microsoft.com/office/drawing/2016/5/13/chartex" xmlns:cx8="http://schemas.microsoft.com/office/drawing/2016/5/14/chartex" xmlns:mc="http://schemas.openxmlformats.org/markup-compatibility/2006" xmlns:aink="http://schemas.microsoft.com/office/drawing/2016/ink" xmlns:am3d="http://schemas.microsoft.com/office/drawing/2017/model3d" xmlns:o="urn:schemas-microsoft-com:office:office" xmlns:r="http://schemas.openxmlformats.org/officeDocument/2006/relationships" xmlns:m="http://schemas.openxmlformats.org/officeDocument/2006/math" xmlns:v="urn:schemas-microsoft-com:vml" xmlns:wp14="http://schemas.microsoft.com/office/word/2010/wordprocessingDrawing" xmlns:wp="http://schemas.openxmlformats.org/drawingml/2006/wordprocessingDrawing" xmlns:w10="urn:schemas-microsoft-com:office:word" xmlns:w="http://schemas.openxmlformats.org/wordprocessingml/2006/main" xmlns:w14="http://schemas.microsoft.com/office/word/2010/wordml" xmlns:w15="http://schemas.microsoft.com/office/word/2012/wordml" xmlns:w16cex="http://schemas.microsoft.com/office/word/2018/wordml/cex" xmlns:w16cid="http://schemas.microsoft.com/office/word/2016/wordml/cid" xmlns:w16="http://schemas.microsoft.com/office/word/2018/wordml" xmlns:w16se="http://schemas.microsoft.com/office/word/2015/wordml/symex" xmlns:wpg="http://schemas.microsoft.com/office/word/2010/wordprocessingGroup" xmlns:wpi="http://schemas.microsoft.com/office/word/2010/wordprocessingInk" xmlns:wne="http://schemas.microsoft.com/office/word/2006/wordml" xmlns:wps="http://schemas.microsoft.com/office/word/2010/wordprocessingShape" mc:Ignorable="w14 w15 w16se w16cid w16 w16cex wp14">
   <w:abstractNum w:abstractNumId="0" w15:restartNumberingAfterBreak="0">
     <w:nsid w:val="05745F7D"/>
     <w:multiLevelType w:val="hybridMultilevel"/>
@@ -6183,7 +6561,7 @@
 </file>
 
 <file path=word/styles.xml><?xml version="1.0" encoding="utf-8"?>
-<w:styles xmlns:mc="http://schemas.openxmlformats.org/markup-compatibility/2006" xmlns:r="http://schemas.openxmlformats.org/officeDocument/2006/relationships" xmlns:w="http://schemas.openxmlformats.org/wordprocessingml/2006/main" xmlns:w14="http://schemas.microsoft.com/office/word/2010/wordml" xmlns:w15="http://schemas.microsoft.com/office/word/2012/wordml" xmlns:w16se="http://schemas.microsoft.com/office/word/2015/wordml/symex" mc:Ignorable="w14 w15 w16se">
+<w:styles xmlns:mc="http://schemas.openxmlformats.org/markup-compatibility/2006" xmlns:r="http://schemas.openxmlformats.org/officeDocument/2006/relationships" xmlns:w="http://schemas.openxmlformats.org/wordprocessingml/2006/main" xmlns:w14="http://schemas.microsoft.com/office/word/2010/wordml" xmlns:w15="http://schemas.microsoft.com/office/word/2012/wordml" xmlns:w16cex="http://schemas.microsoft.com/office/word/2018/wordml/cex" xmlns:w16cid="http://schemas.microsoft.com/office/word/2016/wordml/cid" xmlns:w16="http://schemas.microsoft.com/office/word/2018/wordml" xmlns:w16se="http://schemas.microsoft.com/office/word/2015/wordml/symex" mc:Ignorable="w14 w15 w16se w16cid w16 w16cex">
   <w:docDefaults>
     <w:rPrDefault>
       <w:rPr>
@@ -6193,7 +6571,7 @@
     </w:rPrDefault>
     <w:pPrDefault/>
   </w:docDefaults>
-  <w:latentStyles w:defLockedState="0" w:defUIPriority="0" w:defSemiHidden="0" w:defUnhideWhenUsed="0" w:defQFormat="0" w:count="371">
+  <w:latentStyles w:defLockedState="0" w:defUIPriority="0" w:defSemiHidden="0" w:defUnhideWhenUsed="0" w:defQFormat="0" w:count="376">
     <w:lsdException w:name="Normal" w:qFormat="1"/>
     <w:lsdException w:name="heading 1" w:qFormat="1"/>
     <w:lsdException w:name="heading 2" w:qFormat="1"/>
@@ -6210,7 +6588,12 @@
     <w:lsdException w:name="Subtitle" w:qFormat="1"/>
     <w:lsdException w:name="Strong" w:qFormat="1"/>
     <w:lsdException w:name="Emphasis" w:qFormat="1"/>
-    <w:lsdException w:name="Normal Table" w:semiHidden="1" w:unhideWhenUsed="1"/>
+    <w:lsdException w:name="HTML Keyboard" w:semiHidden="1" w:unhideWhenUsed="1"/>
+    <w:lsdException w:name="annotation subject" w:semiHidden="1" w:unhideWhenUsed="1"/>
+    <w:lsdException w:name="No List" w:semiHidden="1" w:unhideWhenUsed="1"/>
+    <w:lsdException w:name="Outline List 1" w:semiHidden="1" w:unhideWhenUsed="1"/>
+    <w:lsdException w:name="Outline List 2" w:semiHidden="1" w:unhideWhenUsed="1"/>
+    <w:lsdException w:name="Outline List 3" w:semiHidden="1" w:unhideWhenUsed="1"/>
     <w:lsdException w:name="Table Simple 1" w:semiHidden="1" w:unhideWhenUsed="1"/>
     <w:lsdException w:name="Table Simple 2" w:semiHidden="1" w:unhideWhenUsed="1"/>
     <w:lsdException w:name="Table Simple 3" w:semiHidden="1" w:unhideWhenUsed="1"/>
@@ -6248,11 +6631,9 @@
     <w:lsdException w:name="Table Contemporary" w:semiHidden="1" w:unhideWhenUsed="1"/>
     <w:lsdException w:name="Table Elegant" w:semiHidden="1" w:unhideWhenUsed="1"/>
     <w:lsdException w:name="Table Professional" w:semiHidden="1" w:unhideWhenUsed="1"/>
-    <w:lsdException w:name="Table Subtle 1" w:semiHidden="1" w:unhideWhenUsed="1"/>
     <w:lsdException w:name="Table Subtle 2" w:semiHidden="1" w:unhideWhenUsed="1"/>
     <w:lsdException w:name="Table Web 1" w:semiHidden="1" w:unhideWhenUsed="1"/>
-    <w:lsdException w:name="Table Web 2" w:semiHidden="1" w:unhideWhenUsed="1"/>
-    <w:lsdException w:name="Table Web 3" w:semiHidden="1" w:unhideWhenUsed="1"/>
+    <w:lsdException w:name="Balloon Text" w:semiHidden="1" w:unhideWhenUsed="1"/>
     <w:lsdException w:name="Table Theme" w:semiHidden="1" w:unhideWhenUsed="1"/>
     <w:lsdException w:name="Placeholder Text" w:semiHidden="1" w:uiPriority="99"/>
     <w:lsdException w:name="No Spacing" w:uiPriority="1" w:qFormat="1"/>
@@ -6469,10 +6850,16 @@
     <w:lsdException w:name="List Table 5 Dark Accent 6" w:uiPriority="50"/>
     <w:lsdException w:name="List Table 6 Colorful Accent 6" w:uiPriority="51"/>
     <w:lsdException w:name="List Table 7 Colorful Accent 6" w:uiPriority="52"/>
+    <w:lsdException w:name="Mention" w:semiHidden="1" w:uiPriority="99" w:unhideWhenUsed="1"/>
+    <w:lsdException w:name="Smart Hyperlink" w:semiHidden="1" w:uiPriority="99" w:unhideWhenUsed="1"/>
+    <w:lsdException w:name="Hashtag" w:semiHidden="1" w:uiPriority="99" w:unhideWhenUsed="1"/>
+    <w:lsdException w:name="Unresolved Mention" w:semiHidden="1" w:uiPriority="99" w:unhideWhenUsed="1"/>
+    <w:lsdException w:name="Smart Link" w:semiHidden="1" w:uiPriority="99" w:unhideWhenUsed="1"/>
   </w:latentStyles>
   <w:style w:type="paragraph" w:default="1" w:styleId="Normal">
     <w:name w:val="Normal"/>
     <w:qFormat/>
+    <w:rsid w:val="005E6D94"/>
     <w:pPr>
       <w:overflowPunct w:val="0"/>
       <w:autoSpaceDE w:val="0"/>

</xml_diff>